<commit_message>
[ronaldo] Modelo Documento Visao - versão inicial
</commit_message>
<xml_diff>
--- a/Modelo Documento Visao.docx
+++ b/Modelo Documento Visao.docx
@@ -609,7 +609,7 @@
     </w:p>
     <w:p>
       <w:pPr>
-        <w:pStyle w:val="TOC1"/>
+        <w:pStyle w:val="Sumrio1"/>
         <w:rPr>
           <w:rFonts w:asciiTheme="minorHAnsi" w:eastAsiaTheme="minorEastAsia" w:hAnsiTheme="minorHAnsi" w:cstheme="minorBidi"/>
           <w:b w:val="0"/>
@@ -715,7 +715,7 @@
     </w:p>
     <w:p>
       <w:pPr>
-        <w:pStyle w:val="TOC1"/>
+        <w:pStyle w:val="Sumrio1"/>
         <w:rPr>
           <w:rFonts w:asciiTheme="minorHAnsi" w:eastAsiaTheme="minorEastAsia" w:hAnsiTheme="minorHAnsi" w:cstheme="minorBidi"/>
           <w:b w:val="0"/>
@@ -803,7 +803,7 @@
     </w:p>
     <w:p>
       <w:pPr>
-        <w:pStyle w:val="TOC1"/>
+        <w:pStyle w:val="Sumrio1"/>
         <w:rPr>
           <w:rFonts w:asciiTheme="minorHAnsi" w:eastAsiaTheme="minorEastAsia" w:hAnsiTheme="minorHAnsi" w:cstheme="minorBidi"/>
           <w:b w:val="0"/>
@@ -891,7 +891,7 @@
     </w:p>
     <w:p>
       <w:pPr>
-        <w:pStyle w:val="TOC1"/>
+        <w:pStyle w:val="Sumrio1"/>
         <w:rPr>
           <w:rFonts w:asciiTheme="minorHAnsi" w:eastAsiaTheme="minorEastAsia" w:hAnsiTheme="minorHAnsi" w:cstheme="minorBidi"/>
           <w:b w:val="0"/>
@@ -979,7 +979,7 @@
     </w:p>
     <w:p>
       <w:pPr>
-        <w:pStyle w:val="TOC2"/>
+        <w:pStyle w:val="Sumrio2"/>
         <w:tabs>
           <w:tab w:val="left" w:pos="851"/>
         </w:tabs>
@@ -1072,7 +1072,7 @@
     </w:p>
     <w:p>
       <w:pPr>
-        <w:pStyle w:val="TOC3"/>
+        <w:pStyle w:val="Sumrio3"/>
         <w:tabs>
           <w:tab w:val="left" w:pos="1698"/>
         </w:tabs>
@@ -1165,7 +1165,7 @@
     </w:p>
     <w:p>
       <w:pPr>
-        <w:pStyle w:val="TOC3"/>
+        <w:pStyle w:val="Sumrio3"/>
         <w:tabs>
           <w:tab w:val="left" w:pos="1698"/>
         </w:tabs>
@@ -1258,7 +1258,7 @@
     </w:p>
     <w:p>
       <w:pPr>
-        <w:pStyle w:val="TOC2"/>
+        <w:pStyle w:val="Sumrio2"/>
         <w:tabs>
           <w:tab w:val="left" w:pos="851"/>
         </w:tabs>
@@ -1351,7 +1351,7 @@
     </w:p>
     <w:p>
       <w:pPr>
-        <w:pStyle w:val="TOC1"/>
+        <w:pStyle w:val="Sumrio1"/>
         <w:rPr>
           <w:rFonts w:asciiTheme="minorHAnsi" w:eastAsiaTheme="minorEastAsia" w:hAnsiTheme="minorHAnsi" w:cstheme="minorBidi"/>
           <w:b w:val="0"/>
@@ -1439,7 +1439,7 @@
     </w:p>
     <w:p>
       <w:pPr>
-        <w:pStyle w:val="TOC2"/>
+        <w:pStyle w:val="Sumrio2"/>
         <w:tabs>
           <w:tab w:val="left" w:pos="851"/>
         </w:tabs>
@@ -1532,7 +1532,7 @@
     </w:p>
     <w:p>
       <w:pPr>
-        <w:pStyle w:val="TOC3"/>
+        <w:pStyle w:val="Sumrio3"/>
         <w:tabs>
           <w:tab w:val="left" w:pos="1698"/>
         </w:tabs>
@@ -1625,7 +1625,7 @@
     </w:p>
     <w:p>
       <w:pPr>
-        <w:pStyle w:val="TOC2"/>
+        <w:pStyle w:val="Sumrio2"/>
         <w:tabs>
           <w:tab w:val="left" w:pos="851"/>
         </w:tabs>
@@ -1718,7 +1718,7 @@
     </w:p>
     <w:p>
       <w:pPr>
-        <w:pStyle w:val="TOC3"/>
+        <w:pStyle w:val="Sumrio3"/>
         <w:tabs>
           <w:tab w:val="left" w:pos="1698"/>
         </w:tabs>
@@ -1811,7 +1811,7 @@
     </w:p>
     <w:p>
       <w:pPr>
-        <w:pStyle w:val="TOC1"/>
+        <w:pStyle w:val="Sumrio1"/>
         <w:rPr>
           <w:rFonts w:asciiTheme="minorHAnsi" w:eastAsiaTheme="minorEastAsia" w:hAnsiTheme="minorHAnsi" w:cstheme="minorBidi"/>
           <w:b w:val="0"/>
@@ -1899,7 +1899,7 @@
     </w:p>
     <w:p>
       <w:pPr>
-        <w:pStyle w:val="TOC1"/>
+        <w:pStyle w:val="Sumrio1"/>
         <w:rPr>
           <w:rFonts w:asciiTheme="minorHAnsi" w:eastAsiaTheme="minorEastAsia" w:hAnsiTheme="minorHAnsi" w:cstheme="minorBidi"/>
           <w:b w:val="0"/>
@@ -2037,7 +2037,7 @@
     </w:p>
     <w:p>
       <w:pPr>
-        <w:pStyle w:val="Heading1"/>
+        <w:pStyle w:val="Ttulo1"/>
       </w:pPr>
       <w:bookmarkStart w:id="0" w:name="_Toc228183400"/>
       <w:bookmarkStart w:id="1" w:name="_Toc245703690"/>
@@ -2052,7 +2052,132 @@
     </w:p>
     <w:p>
       <w:pPr>
-        <w:pStyle w:val="Heading1"/>
+        <w:pStyle w:val="Corpodetexto"/>
+      </w:pPr>
+      <w:r>
+        <w:t>O “Sistema de Arquivos” origina-se da necessidade do cliente em r</w:t>
+      </w:r>
+      <w:r>
+        <w:t xml:space="preserve">egistrar e catalogar endereços de </w:t>
+      </w:r>
+      <w:r>
+        <w:t xml:space="preserve">diferentes tipos de </w:t>
+      </w:r>
+      <w:r>
+        <w:t>documentos</w:t>
+      </w:r>
+      <w:r>
+        <w:t>.</w:t>
+      </w:r>
+    </w:p>
+    <w:p>
+      <w:pPr>
+        <w:pStyle w:val="Corpodetexto"/>
+      </w:pPr>
+    </w:p>
+    <w:p>
+      <w:pPr>
+        <w:pStyle w:val="Corpodetexto"/>
+      </w:pPr>
+      <w:r>
+        <w:t>Através d</w:t>
+      </w:r>
+      <w:r>
+        <w:t>o “Sistema de Arquivos”</w:t>
+      </w:r>
+      <w:r>
+        <w:t xml:space="preserve"> os usuários poderão cadastrar, editar ou excluir documentos das categorias “Contrato”, “</w:t>
+      </w:r>
+      <w:r>
+        <w:t>Financeiro</w:t>
+      </w:r>
+      <w:r>
+        <w:t>”, “</w:t>
+      </w:r>
+      <w:r>
+        <w:t>Licitação</w:t>
+      </w:r>
+      <w:r>
+        <w:t>”, “Pastas Funcionais” e “Outros Assuntos”, além de pesquisar os documentos cadastrados utilizando-se de filtros variados. Será possível além disso, a visualização e exportação de relatórios quantitativos e a impressão de etiquetas com todas as informações dos documentos para a impressão e colagem nas caixas de armazenagem.</w:t>
+      </w:r>
+    </w:p>
+    <w:p>
+      <w:pPr>
+        <w:pStyle w:val="Corpodetexto"/>
+      </w:pPr>
+    </w:p>
+    <w:p>
+      <w:pPr>
+        <w:pStyle w:val="Corpodetexto"/>
+      </w:pPr>
+      <w:r>
+        <w:t>Dois perfis diferentes de usuários podem utilizar o “Sistema de Arquivos”:</w:t>
+      </w:r>
+    </w:p>
+    <w:p>
+      <w:pPr>
+        <w:pStyle w:val="Corpodetexto"/>
+        <w:numPr>
+          <w:ilvl w:val="0"/>
+          <w:numId w:val="26"/>
+        </w:numPr>
+      </w:pPr>
+      <w:r>
+        <w:t xml:space="preserve">Perfil Administrador, com as seguintes atribuições: </w:t>
+      </w:r>
+    </w:p>
+    <w:p>
+      <w:pPr>
+        <w:pStyle w:val="Corpodetexto"/>
+      </w:pPr>
+      <w:r>
+        <w:t xml:space="preserve">cadastrar, alterar ou excluir qualquer documento independentemente </w:t>
+      </w:r>
+      <w:proofErr w:type="spellStart"/>
+      <w:r>
+        <w:t>que</w:t>
+      </w:r>
+      <w:proofErr w:type="spellEnd"/>
+      <w:r>
+        <w:t xml:space="preserve"> quem efetuou o cadastro.</w:t>
+      </w:r>
+    </w:p>
+    <w:p>
+      <w:pPr>
+        <w:pStyle w:val="Corpodetexto"/>
+      </w:pPr>
+      <w:r>
+        <w:t>cadastrar, alterar ou excluir novos usuários, incluindo a possibilidade de atribuir aos usuários os perfis que desejar (“Administrador” ou “Usuário comum”)</w:t>
+      </w:r>
+    </w:p>
+    <w:p>
+      <w:pPr>
+        <w:pStyle w:val="Corpodetexto"/>
+        <w:numPr>
+          <w:ilvl w:val="0"/>
+          <w:numId w:val="26"/>
+        </w:numPr>
+      </w:pPr>
+      <w:r>
+        <w:t xml:space="preserve">Usuário comum: </w:t>
+      </w:r>
+    </w:p>
+    <w:p>
+      <w:pPr>
+        <w:pStyle w:val="Corpodetexto"/>
+      </w:pPr>
+      <w:r>
+        <w:t>cadastra documentos (usuário comum só pode incluir e alterar ou excluir apenas o que incluiu)</w:t>
+      </w:r>
+    </w:p>
+    <w:p>
+      <w:pPr>
+        <w:pStyle w:val="Corpodetexto"/>
+      </w:pPr>
+    </w:p>
+    <w:p>
+      <w:pPr>
+        <w:pStyle w:val="Ttulo1"/>
       </w:pPr>
       <w:bookmarkStart w:id="3" w:name="_Toc119963346"/>
       <w:r>
@@ -2062,7 +2187,7 @@
     </w:p>
     <w:p>
       <w:pPr>
-        <w:pStyle w:val="BodyText"/>
+        <w:pStyle w:val="Corpodetexto"/>
       </w:pPr>
     </w:p>
     <w:tbl>
@@ -2444,7 +2569,7 @@
     </w:tbl>
     <w:p>
       <w:pPr>
-        <w:pStyle w:val="BodyText"/>
+        <w:pStyle w:val="Corpodetexto"/>
       </w:pPr>
     </w:p>
     <w:tbl>
@@ -2486,6 +2611,7 @@
                 <w:b/>
                 <w:bCs/>
               </w:rPr>
+              <w:lastRenderedPageBreak/>
               <w:t>Representante</w:t>
             </w:r>
           </w:p>
@@ -2503,7 +2629,7 @@
           </w:tcPr>
           <w:p>
             <w:pPr>
-              <w:pStyle w:val="Heading2"/>
+              <w:pStyle w:val="Ttulo2"/>
               <w:numPr>
                 <w:ilvl w:val="0"/>
                 <w:numId w:val="0"/>
@@ -2839,7 +2965,7 @@
     </w:tbl>
     <w:p>
       <w:pPr>
-        <w:pStyle w:val="BodyText"/>
+        <w:pStyle w:val="Corpodetexto"/>
       </w:pPr>
     </w:p>
     <w:tbl>
@@ -3274,16 +3400,15 @@
     </w:tbl>
     <w:p>
       <w:pPr>
-        <w:pStyle w:val="BodyText"/>
+        <w:pStyle w:val="Corpodetexto"/>
       </w:pPr>
     </w:p>
     <w:p>
       <w:pPr>
-        <w:pStyle w:val="Heading1"/>
+        <w:pStyle w:val="Ttulo1"/>
       </w:pPr>
       <w:bookmarkStart w:id="4" w:name="_Toc119963347"/>
       <w:r>
-        <w:lastRenderedPageBreak/>
         <w:t>Público-alvo</w:t>
       </w:r>
       <w:bookmarkEnd w:id="4"/>
@@ -3565,7 +3690,7 @@
     </w:tbl>
     <w:p>
       <w:pPr>
-        <w:pStyle w:val="BodyText"/>
+        <w:pStyle w:val="Corpodetexto"/>
       </w:pPr>
       <w:bookmarkStart w:id="5" w:name="_Toc228183411"/>
       <w:bookmarkStart w:id="6" w:name="_Toc245703701"/>
@@ -3839,7 +3964,7 @@
     </w:tbl>
     <w:p>
       <w:pPr>
-        <w:pStyle w:val="BodyText"/>
+        <w:pStyle w:val="Corpodetexto"/>
         <w:rPr>
           <w:color w:val="FF0000"/>
         </w:rPr>
@@ -3847,15 +3972,16 @@
     </w:p>
     <w:p>
       <w:pPr>
-        <w:pStyle w:val="BodyText"/>
+        <w:pStyle w:val="Corpodetexto"/>
       </w:pPr>
     </w:p>
     <w:p>
       <w:pPr>
-        <w:pStyle w:val="Heading1"/>
+        <w:pStyle w:val="Ttulo1"/>
       </w:pPr>
       <w:bookmarkStart w:id="7" w:name="_Toc119963348"/>
       <w:r>
+        <w:lastRenderedPageBreak/>
         <w:t>Visão Geral do Produto</w:t>
       </w:r>
       <w:bookmarkEnd w:id="5"/>
@@ -3864,7 +3990,7 @@
     </w:p>
     <w:p>
       <w:pPr>
-        <w:pStyle w:val="Heading2"/>
+        <w:pStyle w:val="Ttulo2"/>
         <w:ind w:left="851" w:hanging="567"/>
       </w:pPr>
       <w:bookmarkStart w:id="8" w:name="_Toc228183412"/>
@@ -4186,7 +4312,7 @@
     </w:p>
     <w:p>
       <w:pPr>
-        <w:pStyle w:val="Heading3"/>
+        <w:pStyle w:val="Ttulo3"/>
         <w:ind w:left="567" w:firstLine="204"/>
         <w:rPr>
           <w:color w:val="auto"/>
@@ -4197,6 +4323,7 @@
         <w:rPr>
           <w:color w:val="auto"/>
         </w:rPr>
+        <w:lastRenderedPageBreak/>
         <w:t>Geral</w:t>
       </w:r>
       <w:bookmarkEnd w:id="11"/>
@@ -4458,6 +4585,14 @@
                 <w:szCs w:val="20"/>
               </w:rPr>
             </w:pPr>
+            <w:r>
+              <w:rPr>
+                <w:rFonts w:ascii="Arial" w:hAnsi="Arial" w:cs="Arial"/>
+                <w:sz w:val="20"/>
+                <w:szCs w:val="20"/>
+              </w:rPr>
+              <w:t>NE002</w:t>
+            </w:r>
           </w:p>
         </w:tc>
         <w:tc>
@@ -4476,14 +4611,68 @@
               <w:spacing w:line="360" w:lineRule="auto"/>
               <w:rPr>
                 <w:rFonts w:cs="Arial"/>
-                <w:color w:val="auto"/>
+                <w:b/>
+                <w:bCs/>
               </w:rPr>
             </w:pPr>
             <w:r>
               <w:rPr>
                 <w:rFonts w:cs="Arial"/>
-              </w:rPr>
-              <w:t xml:space="preserve"> </w:t>
+                <w:b/>
+                <w:bCs/>
+              </w:rPr>
+              <w:t>Cadastro e Manutenção de Usuários</w:t>
+            </w:r>
+          </w:p>
+          <w:p>
+            <w:pPr>
+              <w:pStyle w:val="QualidadeTabelas"/>
+              <w:spacing w:line="360" w:lineRule="auto"/>
+              <w:rPr>
+                <w:rFonts w:cs="Arial"/>
+              </w:rPr>
+            </w:pPr>
+            <w:r>
+              <w:rPr>
+                <w:rFonts w:cs="Arial"/>
+              </w:rPr>
+              <w:t xml:space="preserve">Permitir que sejam realizadas </w:t>
+            </w:r>
+            <w:r>
+              <w:rPr>
+                <w:rFonts w:cs="Arial"/>
+              </w:rPr>
+              <w:t>a criação e manutenção</w:t>
+            </w:r>
+            <w:r>
+              <w:rPr>
+                <w:rFonts w:cs="Arial"/>
+              </w:rPr>
+              <w:t xml:space="preserve"> de usuário</w:t>
+            </w:r>
+            <w:r>
+              <w:rPr>
+                <w:rFonts w:cs="Arial"/>
+              </w:rPr>
+              <w:t>s</w:t>
+            </w:r>
+            <w:r>
+              <w:rPr>
+                <w:rFonts w:cs="Arial"/>
+              </w:rPr>
+              <w:t xml:space="preserve"> no </w:t>
+            </w:r>
+            <w:r>
+              <w:rPr>
+                <w:rFonts w:cs="Arial"/>
+              </w:rPr>
+              <w:t>Sistema de Arquivos</w:t>
+            </w:r>
+            <w:r>
+              <w:rPr>
+                <w:rFonts w:cs="Arial"/>
+              </w:rPr>
+              <w:t xml:space="preserve"> pelo usuário administrador.</w:t>
             </w:r>
           </w:p>
         </w:tc>
@@ -4508,6 +4697,20 @@
                 <w:color w:val="auto"/>
               </w:rPr>
             </w:pPr>
+            <w:r>
+              <w:rPr>
+                <w:rFonts w:cs="Arial"/>
+                <w:color w:val="auto"/>
+              </w:rPr>
+              <w:t>Cadastro e Manutenção de</w:t>
+            </w:r>
+            <w:r>
+              <w:rPr>
+                <w:rFonts w:cs="Arial"/>
+                <w:color w:val="auto"/>
+              </w:rPr>
+              <w:t xml:space="preserve"> Usuários</w:t>
+            </w:r>
           </w:p>
         </w:tc>
       </w:tr>
@@ -4535,6 +4738,14 @@
                 <w:szCs w:val="20"/>
               </w:rPr>
             </w:pPr>
+            <w:r>
+              <w:rPr>
+                <w:rFonts w:ascii="Arial" w:hAnsi="Arial" w:cs="Arial"/>
+                <w:sz w:val="20"/>
+                <w:szCs w:val="20"/>
+              </w:rPr>
+              <w:t>NE003</w:t>
+            </w:r>
           </w:p>
         </w:tc>
         <w:tc>
@@ -4553,9 +4764,89 @@
               <w:spacing w:line="360" w:lineRule="auto"/>
               <w:rPr>
                 <w:rFonts w:cs="Arial"/>
-                <w:color w:val="auto"/>
-              </w:rPr>
-            </w:pPr>
+                <w:b/>
+                <w:bCs/>
+              </w:rPr>
+            </w:pPr>
+            <w:r>
+              <w:rPr>
+                <w:rFonts w:cs="Arial"/>
+                <w:b/>
+                <w:bCs/>
+              </w:rPr>
+              <w:t xml:space="preserve">Cadastro e Manutenção de </w:t>
+            </w:r>
+            <w:r>
+              <w:rPr>
+                <w:rFonts w:cs="Arial"/>
+                <w:b/>
+                <w:bCs/>
+              </w:rPr>
+              <w:t>Documentos</w:t>
+            </w:r>
+          </w:p>
+          <w:p>
+            <w:pPr>
+              <w:pStyle w:val="QualidadeTabelas"/>
+              <w:spacing w:line="360" w:lineRule="auto"/>
+              <w:rPr>
+                <w:rFonts w:cs="Arial"/>
+              </w:rPr>
+            </w:pPr>
+            <w:r>
+              <w:rPr>
+                <w:rFonts w:cs="Arial"/>
+              </w:rPr>
+              <w:t>Permitir ao</w:t>
+            </w:r>
+            <w:r>
+              <w:rPr>
+                <w:rFonts w:cs="Arial"/>
+              </w:rPr>
+              <w:t>s</w:t>
+            </w:r>
+            <w:r>
+              <w:rPr>
+                <w:rFonts w:cs="Arial"/>
+              </w:rPr>
+              <w:t xml:space="preserve"> usuário</w:t>
+            </w:r>
+            <w:r>
+              <w:rPr>
+                <w:rFonts w:cs="Arial"/>
+              </w:rPr>
+              <w:t>s</w:t>
+            </w:r>
+            <w:r>
+              <w:rPr>
+                <w:rFonts w:cs="Arial"/>
+              </w:rPr>
+              <w:t xml:space="preserve"> a realização do cadastro de </w:t>
+            </w:r>
+            <w:r>
+              <w:rPr>
+                <w:rFonts w:cs="Arial"/>
+              </w:rPr>
+              <w:t>documentos</w:t>
+            </w:r>
+            <w:r>
+              <w:rPr>
+                <w:rFonts w:cs="Arial"/>
+              </w:rPr>
+              <w:t xml:space="preserve"> e sua manutenção d</w:t>
+            </w:r>
+            <w:r>
+              <w:rPr>
+                <w:rFonts w:cs="Arial"/>
+              </w:rPr>
+              <w:t>as informações</w:t>
+            </w:r>
+            <w:r>
+              <w:rPr>
+                <w:rFonts w:cs="Arial"/>
+              </w:rPr>
+              <w:t>.</w:t>
+            </w:r>
           </w:p>
         </w:tc>
         <w:tc>
@@ -4579,6 +4870,13 @@
                 <w:color w:val="auto"/>
               </w:rPr>
             </w:pPr>
+            <w:r>
+              <w:rPr>
+                <w:rFonts w:cs="Arial"/>
+                <w:color w:val="auto"/>
+              </w:rPr>
+              <w:t>Cadastro e Manutenção de Documentos</w:t>
+            </w:r>
           </w:p>
         </w:tc>
       </w:tr>
@@ -4601,11 +4899,19 @@
             <w:pPr>
               <w:jc w:val="center"/>
               <w:rPr>
-                <w:rFonts w:ascii="Arial" w:eastAsia="Arial" w:hAnsi="Arial" w:cs="Arial"/>
+                <w:rFonts w:ascii="Arial" w:hAnsi="Arial" w:cs="Arial"/>
                 <w:sz w:val="20"/>
                 <w:szCs w:val="20"/>
               </w:rPr>
             </w:pPr>
+            <w:r>
+              <w:rPr>
+                <w:rFonts w:ascii="Arial" w:hAnsi="Arial" w:cs="Arial"/>
+                <w:sz w:val="20"/>
+                <w:szCs w:val="20"/>
+              </w:rPr>
+              <w:t>NE004</w:t>
+            </w:r>
           </w:p>
         </w:tc>
         <w:tc>
@@ -4625,9 +4931,84 @@
               <w:rPr>
                 <w:rFonts w:cs="Arial"/>
                 <w:b/>
-                <w:color w:val="auto"/>
-              </w:rPr>
-            </w:pPr>
+                <w:bCs/>
+              </w:rPr>
+            </w:pPr>
+            <w:r>
+              <w:rPr>
+                <w:rFonts w:cs="Arial"/>
+                <w:b/>
+                <w:bCs/>
+              </w:rPr>
+              <w:t xml:space="preserve">Listar </w:t>
+            </w:r>
+            <w:r>
+              <w:rPr>
+                <w:rFonts w:cs="Arial"/>
+                <w:b/>
+                <w:bCs/>
+              </w:rPr>
+              <w:t>Documentos</w:t>
+            </w:r>
+            <w:r>
+              <w:rPr>
+                <w:rFonts w:cs="Arial"/>
+                <w:b/>
+                <w:bCs/>
+              </w:rPr>
+              <w:t xml:space="preserve"> Cadastrados</w:t>
+            </w:r>
+          </w:p>
+          <w:p>
+            <w:pPr>
+              <w:pStyle w:val="QualidadeTabelas"/>
+              <w:spacing w:line="360" w:lineRule="auto"/>
+              <w:rPr>
+                <w:rFonts w:cs="Arial"/>
+              </w:rPr>
+            </w:pPr>
+            <w:r>
+              <w:rPr>
+                <w:rFonts w:cs="Arial"/>
+              </w:rPr>
+              <w:t xml:space="preserve">Permitir a visualização </w:t>
+            </w:r>
+            <w:r>
+              <w:rPr>
+                <w:rFonts w:cs="Arial"/>
+              </w:rPr>
+              <w:t>d</w:t>
+            </w:r>
+            <w:r>
+              <w:rPr>
+                <w:rFonts w:cs="Arial"/>
+              </w:rPr>
+              <w:t xml:space="preserve">os </w:t>
+            </w:r>
+            <w:r>
+              <w:rPr>
+                <w:rFonts w:cs="Arial"/>
+              </w:rPr>
+              <w:t>documentos</w:t>
+            </w:r>
+            <w:r>
+              <w:rPr>
+                <w:rFonts w:cs="Arial"/>
+              </w:rPr>
+              <w:t xml:space="preserve"> </w:t>
+            </w:r>
+            <w:r>
+              <w:rPr>
+                <w:rFonts w:cs="Arial"/>
+              </w:rPr>
+              <w:t>cadastrados através da utilização de filtros</w:t>
+            </w:r>
+            <w:r>
+              <w:rPr>
+                <w:rFonts w:cs="Arial"/>
+              </w:rPr>
+              <w:t>.</w:t>
+            </w:r>
           </w:p>
         </w:tc>
         <w:tc>
@@ -4651,6 +5032,13 @@
                 <w:color w:val="auto"/>
               </w:rPr>
             </w:pPr>
+            <w:r>
+              <w:rPr>
+                <w:rFonts w:cs="Arial"/>
+                <w:color w:val="auto"/>
+              </w:rPr>
+              <w:t>Listar Documentos Cadastrados</w:t>
+            </w:r>
           </w:p>
         </w:tc>
       </w:tr>
@@ -4678,6 +5066,22 @@
                 <w:szCs w:val="20"/>
               </w:rPr>
             </w:pPr>
+            <w:r>
+              <w:rPr>
+                <w:rFonts w:ascii="Arial" w:hAnsi="Arial" w:cs="Arial"/>
+                <w:sz w:val="20"/>
+                <w:szCs w:val="20"/>
+              </w:rPr>
+              <w:t>NE00</w:t>
+            </w:r>
+            <w:r>
+              <w:rPr>
+                <w:rFonts w:ascii="Arial" w:hAnsi="Arial" w:cs="Arial"/>
+                <w:sz w:val="20"/>
+                <w:szCs w:val="20"/>
+              </w:rPr>
+              <w:t>5</w:t>
+            </w:r>
           </w:p>
         </w:tc>
         <w:tc>
@@ -4696,9 +5100,89 @@
               <w:spacing w:line="360" w:lineRule="auto"/>
               <w:rPr>
                 <w:rFonts w:cs="Arial"/>
-                <w:color w:val="auto"/>
-              </w:rPr>
-            </w:pPr>
+                <w:b/>
+                <w:bCs/>
+              </w:rPr>
+            </w:pPr>
+            <w:r>
+              <w:rPr>
+                <w:rFonts w:cs="Arial"/>
+                <w:b/>
+                <w:bCs/>
+              </w:rPr>
+              <w:t xml:space="preserve">Relatórios </w:t>
+            </w:r>
+            <w:r>
+              <w:rPr>
+                <w:rFonts w:cs="Arial"/>
+                <w:b/>
+                <w:bCs/>
+              </w:rPr>
+              <w:t>Quantitativos</w:t>
+            </w:r>
+          </w:p>
+          <w:p>
+            <w:pPr>
+              <w:pStyle w:val="QualidadeTabelas"/>
+              <w:spacing w:line="360" w:lineRule="auto"/>
+              <w:rPr>
+                <w:rFonts w:cs="Arial"/>
+              </w:rPr>
+            </w:pPr>
+            <w:r>
+              <w:rPr>
+                <w:rFonts w:cs="Arial"/>
+              </w:rPr>
+              <w:t>Permitir ao</w:t>
+            </w:r>
+            <w:r>
+              <w:rPr>
+                <w:rFonts w:cs="Arial"/>
+              </w:rPr>
+              <w:t>s</w:t>
+            </w:r>
+            <w:r>
+              <w:rPr>
+                <w:rFonts w:cs="Arial"/>
+              </w:rPr>
+              <w:t xml:space="preserve"> usuário</w:t>
+            </w:r>
+            <w:r>
+              <w:rPr>
+                <w:rFonts w:cs="Arial"/>
+              </w:rPr>
+              <w:t>s</w:t>
+            </w:r>
+            <w:r>
+              <w:rPr>
+                <w:rFonts w:cs="Arial"/>
+              </w:rPr>
+              <w:t xml:space="preserve"> administrador</w:t>
+            </w:r>
+            <w:r>
+              <w:rPr>
+                <w:rFonts w:cs="Arial"/>
+              </w:rPr>
+              <w:t xml:space="preserve"> geração </w:t>
+            </w:r>
+            <w:r>
+              <w:rPr>
+                <w:rFonts w:cs="Arial"/>
+              </w:rPr>
+              <w:t>de relatórios gerenciais</w:t>
+            </w:r>
+            <w:r>
+              <w:rPr>
+                <w:rFonts w:cs="Arial"/>
+              </w:rPr>
+              <w:t xml:space="preserve"> quantitativos</w:t>
+            </w:r>
+            <w:r>
+              <w:rPr>
+                <w:rFonts w:cs="Arial"/>
+              </w:rPr>
+              <w:t>.</w:t>
+            </w:r>
           </w:p>
         </w:tc>
         <w:tc>
@@ -4722,6 +5206,13 @@
                 <w:color w:val="auto"/>
               </w:rPr>
             </w:pPr>
+            <w:r>
+              <w:rPr>
+                <w:rFonts w:cs="Arial"/>
+                <w:color w:val="auto"/>
+              </w:rPr>
+              <w:t>Relatórios Quantitativos</w:t>
+            </w:r>
           </w:p>
         </w:tc>
       </w:tr>
@@ -4749,6 +5240,14 @@
                 <w:szCs w:val="20"/>
               </w:rPr>
             </w:pPr>
+            <w:r>
+              <w:rPr>
+                <w:rFonts w:ascii="Arial" w:hAnsi="Arial" w:cs="Arial"/>
+                <w:sz w:val="20"/>
+                <w:szCs w:val="20"/>
+              </w:rPr>
+              <w:t>NE006</w:t>
+            </w:r>
           </w:p>
         </w:tc>
         <w:tc>
@@ -4767,9 +5266,37 @@
               <w:spacing w:line="360" w:lineRule="auto"/>
               <w:rPr>
                 <w:rFonts w:cs="Arial"/>
+                <w:b/>
+                <w:bCs/>
                 <w:color w:val="auto"/>
               </w:rPr>
             </w:pPr>
+            <w:r>
+              <w:rPr>
+                <w:rFonts w:cs="Arial"/>
+                <w:b/>
+                <w:bCs/>
+                <w:color w:val="auto"/>
+              </w:rPr>
+              <w:t>Geração de Etiquetas</w:t>
+            </w:r>
+          </w:p>
+          <w:p>
+            <w:pPr>
+              <w:pStyle w:val="QualidadeTabelas"/>
+              <w:spacing w:line="360" w:lineRule="auto"/>
+              <w:rPr>
+                <w:rFonts w:cs="Arial"/>
+                <w:color w:val="auto"/>
+              </w:rPr>
+            </w:pPr>
+            <w:r>
+              <w:rPr>
+                <w:rFonts w:cs="Arial"/>
+                <w:color w:val="auto"/>
+              </w:rPr>
+              <w:t>Permitir que os usuários gerem etiquetas contendo informações dos documentos para impressão nas caixas de armazenagem.</w:t>
+            </w:r>
           </w:p>
         </w:tc>
         <w:tc>
@@ -4793,6 +5320,13 @@
                 <w:color w:val="auto"/>
               </w:rPr>
             </w:pPr>
+            <w:r>
+              <w:rPr>
+                <w:rFonts w:cs="Arial"/>
+                <w:color w:val="auto"/>
+              </w:rPr>
+              <w:t>Geração de Etiquetas</w:t>
+            </w:r>
           </w:p>
         </w:tc>
       </w:tr>
@@ -4820,6 +5354,14 @@
                 <w:szCs w:val="20"/>
               </w:rPr>
             </w:pPr>
+            <w:r>
+              <w:rPr>
+                <w:rFonts w:ascii="Arial" w:eastAsia="Arial" w:hAnsi="Arial" w:cs="Arial"/>
+                <w:sz w:val="20"/>
+                <w:szCs w:val="20"/>
+              </w:rPr>
+              <w:t>NE007</w:t>
+            </w:r>
           </w:p>
         </w:tc>
         <w:tc>
@@ -4842,6 +5384,33 @@
                 <w:color w:val="auto"/>
               </w:rPr>
             </w:pPr>
+            <w:r>
+              <w:rPr>
+                <w:rFonts w:cs="Arial"/>
+                <w:b/>
+                <w:color w:val="auto"/>
+              </w:rPr>
+              <w:t>Exportação das Pesquisas e Relatórios</w:t>
+            </w:r>
+          </w:p>
+          <w:p>
+            <w:pPr>
+              <w:pStyle w:val="QualidadeTabelas"/>
+              <w:spacing w:line="360" w:lineRule="auto"/>
+              <w:rPr>
+                <w:rFonts w:cs="Arial"/>
+                <w:bCs/>
+                <w:color w:val="auto"/>
+              </w:rPr>
+            </w:pPr>
+            <w:r>
+              <w:rPr>
+                <w:rFonts w:cs="Arial"/>
+                <w:bCs/>
+                <w:color w:val="auto"/>
+              </w:rPr>
+              <w:t>Permitir que os usuários exportem as pesquisas e relatórios para o formato PDF/Excel.</w:t>
+            </w:r>
           </w:p>
         </w:tc>
         <w:tc>
@@ -4862,8 +5431,16 @@
               <w:jc w:val="left"/>
               <w:rPr>
                 <w:rFonts w:cs="Arial"/>
-              </w:rPr>
-            </w:pPr>
+                <w:color w:val="auto"/>
+              </w:rPr>
+            </w:pPr>
+            <w:r>
+              <w:rPr>
+                <w:rFonts w:cs="Arial"/>
+                <w:color w:val="auto"/>
+              </w:rPr>
+              <w:t>Exportação das Pesquisas e Relatórios</w:t>
+            </w:r>
           </w:p>
         </w:tc>
       </w:tr>
@@ -4886,6 +5463,219 @@
             <w:pPr>
               <w:jc w:val="center"/>
               <w:rPr>
+                <w:rFonts w:ascii="Arial" w:hAnsi="Arial" w:cs="Arial"/>
+                <w:sz w:val="20"/>
+                <w:szCs w:val="20"/>
+              </w:rPr>
+            </w:pPr>
+          </w:p>
+        </w:tc>
+        <w:tc>
+          <w:tcPr>
+            <w:tcW w:w="2247" w:type="pct"/>
+            <w:tcBorders>
+              <w:top w:val="single" w:sz="4" w:space="0" w:color="000000"/>
+              <w:left w:val="single" w:sz="4" w:space="0" w:color="000000"/>
+              <w:bottom w:val="single" w:sz="4" w:space="0" w:color="000000"/>
+            </w:tcBorders>
+            <w:vAlign w:val="center"/>
+          </w:tcPr>
+          <w:p>
+            <w:pPr>
+              <w:pStyle w:val="QualidadeTabelas"/>
+              <w:spacing w:line="360" w:lineRule="auto"/>
+              <w:rPr>
+                <w:rFonts w:cs="Arial"/>
+                <w:color w:val="auto"/>
+              </w:rPr>
+            </w:pPr>
+          </w:p>
+        </w:tc>
+        <w:tc>
+          <w:tcPr>
+            <w:tcW w:w="1906" w:type="pct"/>
+            <w:tcBorders>
+              <w:top w:val="single" w:sz="4" w:space="0" w:color="000000"/>
+              <w:left w:val="single" w:sz="4" w:space="0" w:color="000000"/>
+              <w:bottom w:val="single" w:sz="4" w:space="0" w:color="000000"/>
+              <w:right w:val="single" w:sz="4" w:space="0" w:color="000000"/>
+            </w:tcBorders>
+            <w:vAlign w:val="center"/>
+          </w:tcPr>
+          <w:p>
+            <w:pPr>
+              <w:pStyle w:val="QualidadeTexto"/>
+              <w:ind w:left="443"/>
+              <w:jc w:val="left"/>
+              <w:rPr>
+                <w:rFonts w:cs="Arial"/>
+                <w:color w:val="auto"/>
+              </w:rPr>
+            </w:pPr>
+          </w:p>
+        </w:tc>
+      </w:tr>
+      <w:tr>
+        <w:trPr>
+          <w:cantSplit/>
+          <w:trHeight w:val="435"/>
+        </w:trPr>
+        <w:tc>
+          <w:tcPr>
+            <w:tcW w:w="847" w:type="pct"/>
+            <w:tcBorders>
+              <w:top w:val="single" w:sz="4" w:space="0" w:color="000000"/>
+              <w:left w:val="single" w:sz="4" w:space="0" w:color="000000"/>
+              <w:bottom w:val="single" w:sz="4" w:space="0" w:color="000000"/>
+            </w:tcBorders>
+            <w:vAlign w:val="center"/>
+          </w:tcPr>
+          <w:p>
+            <w:pPr>
+              <w:jc w:val="center"/>
+              <w:rPr>
+                <w:rFonts w:ascii="Arial" w:hAnsi="Arial" w:cs="Arial"/>
+                <w:sz w:val="20"/>
+                <w:szCs w:val="20"/>
+              </w:rPr>
+            </w:pPr>
+          </w:p>
+        </w:tc>
+        <w:tc>
+          <w:tcPr>
+            <w:tcW w:w="2247" w:type="pct"/>
+            <w:tcBorders>
+              <w:top w:val="single" w:sz="4" w:space="0" w:color="000000"/>
+              <w:left w:val="single" w:sz="4" w:space="0" w:color="000000"/>
+              <w:bottom w:val="single" w:sz="4" w:space="0" w:color="000000"/>
+            </w:tcBorders>
+            <w:vAlign w:val="center"/>
+          </w:tcPr>
+          <w:p>
+            <w:pPr>
+              <w:pStyle w:val="QualidadeTabelas"/>
+              <w:spacing w:line="360" w:lineRule="auto"/>
+              <w:rPr>
+                <w:rFonts w:cs="Arial"/>
+                <w:color w:val="auto"/>
+              </w:rPr>
+            </w:pPr>
+          </w:p>
+        </w:tc>
+        <w:tc>
+          <w:tcPr>
+            <w:tcW w:w="1906" w:type="pct"/>
+            <w:tcBorders>
+              <w:top w:val="single" w:sz="4" w:space="0" w:color="000000"/>
+              <w:left w:val="single" w:sz="4" w:space="0" w:color="000000"/>
+              <w:bottom w:val="single" w:sz="4" w:space="0" w:color="000000"/>
+              <w:right w:val="single" w:sz="4" w:space="0" w:color="000000"/>
+            </w:tcBorders>
+            <w:vAlign w:val="center"/>
+          </w:tcPr>
+          <w:p>
+            <w:pPr>
+              <w:pStyle w:val="QualidadeTexto"/>
+              <w:ind w:left="443"/>
+              <w:jc w:val="left"/>
+              <w:rPr>
+                <w:rFonts w:cs="Arial"/>
+                <w:color w:val="auto"/>
+              </w:rPr>
+            </w:pPr>
+          </w:p>
+        </w:tc>
+      </w:tr>
+      <w:tr>
+        <w:trPr>
+          <w:cantSplit/>
+          <w:trHeight w:val="435"/>
+        </w:trPr>
+        <w:tc>
+          <w:tcPr>
+            <w:tcW w:w="847" w:type="pct"/>
+            <w:tcBorders>
+              <w:top w:val="single" w:sz="4" w:space="0" w:color="000000"/>
+              <w:left w:val="single" w:sz="4" w:space="0" w:color="000000"/>
+              <w:bottom w:val="single" w:sz="4" w:space="0" w:color="000000"/>
+            </w:tcBorders>
+            <w:vAlign w:val="center"/>
+          </w:tcPr>
+          <w:p>
+            <w:pPr>
+              <w:jc w:val="center"/>
+              <w:rPr>
+                <w:rFonts w:ascii="Arial" w:eastAsia="Arial" w:hAnsi="Arial" w:cs="Arial"/>
+                <w:sz w:val="20"/>
+                <w:szCs w:val="20"/>
+              </w:rPr>
+            </w:pPr>
+          </w:p>
+        </w:tc>
+        <w:tc>
+          <w:tcPr>
+            <w:tcW w:w="2247" w:type="pct"/>
+            <w:tcBorders>
+              <w:top w:val="single" w:sz="4" w:space="0" w:color="000000"/>
+              <w:left w:val="single" w:sz="4" w:space="0" w:color="000000"/>
+              <w:bottom w:val="single" w:sz="4" w:space="0" w:color="000000"/>
+            </w:tcBorders>
+            <w:vAlign w:val="center"/>
+          </w:tcPr>
+          <w:p>
+            <w:pPr>
+              <w:pStyle w:val="QualidadeTabelas"/>
+              <w:spacing w:line="360" w:lineRule="auto"/>
+              <w:rPr>
+                <w:rFonts w:cs="Arial"/>
+                <w:b/>
+                <w:color w:val="auto"/>
+              </w:rPr>
+            </w:pPr>
+          </w:p>
+        </w:tc>
+        <w:tc>
+          <w:tcPr>
+            <w:tcW w:w="1906" w:type="pct"/>
+            <w:tcBorders>
+              <w:top w:val="single" w:sz="4" w:space="0" w:color="000000"/>
+              <w:left w:val="single" w:sz="4" w:space="0" w:color="000000"/>
+              <w:bottom w:val="single" w:sz="4" w:space="0" w:color="000000"/>
+              <w:right w:val="single" w:sz="4" w:space="0" w:color="000000"/>
+            </w:tcBorders>
+            <w:vAlign w:val="center"/>
+          </w:tcPr>
+          <w:p>
+            <w:pPr>
+              <w:pStyle w:val="QualidadeTexto"/>
+              <w:ind w:left="443"/>
+              <w:jc w:val="left"/>
+              <w:rPr>
+                <w:rFonts w:cs="Arial"/>
+              </w:rPr>
+            </w:pPr>
+          </w:p>
+        </w:tc>
+      </w:tr>
+      <w:tr>
+        <w:trPr>
+          <w:cantSplit/>
+          <w:trHeight w:val="435"/>
+        </w:trPr>
+        <w:tc>
+          <w:tcPr>
+            <w:tcW w:w="847" w:type="pct"/>
+            <w:tcBorders>
+              <w:top w:val="single" w:sz="4" w:space="0" w:color="000000"/>
+              <w:left w:val="single" w:sz="4" w:space="0" w:color="000000"/>
+              <w:bottom w:val="single" w:sz="4" w:space="0" w:color="000000"/>
+            </w:tcBorders>
+            <w:vAlign w:val="center"/>
+          </w:tcPr>
+          <w:p>
+            <w:pPr>
+              <w:jc w:val="center"/>
+              <w:rPr>
                 <w:rFonts w:ascii="Arial" w:eastAsia="Arial" w:hAnsi="Arial" w:cs="Arial"/>
                 <w:sz w:val="20"/>
                 <w:szCs w:val="20"/>
@@ -5233,7 +6023,7 @@
     <w:p/>
     <w:p>
       <w:pPr>
-        <w:pStyle w:val="Heading3"/>
+        <w:pStyle w:val="Ttulo3"/>
         <w:tabs>
           <w:tab w:val="clear" w:pos="363"/>
         </w:tabs>
@@ -5272,7 +6062,7 @@
     </w:p>
     <w:p>
       <w:pPr>
-        <w:pStyle w:val="Heading2"/>
+        <w:pStyle w:val="Ttulo2"/>
         <w:ind w:left="851" w:hanging="567"/>
       </w:pPr>
       <w:bookmarkStart w:id="13" w:name="_Toc228183413"/>
@@ -5307,7 +6097,7 @@
     </w:p>
     <w:p>
       <w:pPr>
-        <w:pStyle w:val="Heading1"/>
+        <w:pStyle w:val="Ttulo1"/>
         <w:tabs>
           <w:tab w:val="clear" w:pos="505"/>
         </w:tabs>
@@ -5328,7 +6118,7 @@
     </w:p>
     <w:p>
       <w:pPr>
-        <w:pStyle w:val="Heading2"/>
+        <w:pStyle w:val="Ttulo2"/>
         <w:spacing w:after="0" w:line="240" w:lineRule="auto"/>
         <w:ind w:left="851" w:hanging="567"/>
       </w:pPr>
@@ -5378,7 +6168,7 @@
     <w:p/>
     <w:p>
       <w:pPr>
-        <w:pStyle w:val="Heading3"/>
+        <w:pStyle w:val="Ttulo3"/>
         <w:tabs>
           <w:tab w:val="clear" w:pos="363"/>
         </w:tabs>
@@ -5599,7 +6389,7 @@
     </w:p>
     <w:p>
       <w:pPr>
-        <w:pStyle w:val="Heading2"/>
+        <w:pStyle w:val="Ttulo2"/>
         <w:ind w:left="851" w:hanging="567"/>
       </w:pPr>
       <w:bookmarkStart w:id="24" w:name="_Toc119963356"/>
@@ -5790,7 +6580,7 @@
     </w:p>
     <w:p>
       <w:pPr>
-        <w:pStyle w:val="Heading3"/>
+        <w:pStyle w:val="Ttulo3"/>
         <w:tabs>
           <w:tab w:val="clear" w:pos="363"/>
         </w:tabs>
@@ -5995,7 +6785,7 @@
     </w:tbl>
     <w:p>
       <w:pPr>
-        <w:pStyle w:val="Heading1"/>
+        <w:pStyle w:val="Ttulo1"/>
       </w:pPr>
       <w:bookmarkStart w:id="26" w:name="_Toc119963358"/>
       <w:r>
@@ -6202,7 +6992,7 @@
     </w:tbl>
     <w:p>
       <w:pPr>
-        <w:pStyle w:val="BodyText"/>
+        <w:pStyle w:val="Corpodetexto"/>
       </w:pPr>
     </w:p>
     <w:p>
@@ -6216,7 +7006,7 @@
     </w:p>
     <w:p>
       <w:pPr>
-        <w:pStyle w:val="Heading1"/>
+        <w:pStyle w:val="Ttulo1"/>
       </w:pPr>
       <w:bookmarkStart w:id="27" w:name="_Toc119963359"/>
       <w:r>
@@ -7260,7 +8050,7 @@
     </w:tbl>
     <w:p>
       <w:pPr>
-        <w:pStyle w:val="BodyText"/>
+        <w:pStyle w:val="Corpodetexto"/>
       </w:pPr>
     </w:p>
     <w:sectPr>
@@ -7303,7 +8093,7 @@
 <w:ftr xmlns:wpc="http://schemas.microsoft.com/office/word/2010/wordprocessingCanvas" xmlns:cx="http://schemas.microsoft.com/office/drawing/2014/chartex" xmlns:cx1="http://schemas.microsoft.com/office/drawing/2015/9/8/chartex" xmlns:cx2="http://schemas.microsoft.com/office/drawing/2015/10/21/chartex" xmlns:cx3="http://schemas.microsoft.com/office/drawing/2016/5/9/chartex" xmlns:cx4="http://schemas.microsoft.com/office/drawing/2016/5/10/chartex" xmlns:cx5="http://schemas.microsoft.com/office/drawing/2016/5/11/chartex" xmlns:cx6="http://schemas.microsoft.com/office/drawing/2016/5/12/chartex" xmlns:cx7="http://schemas.microsoft.com/office/drawing/2016/5/13/chartex" xmlns:cx8="http://schemas.microsoft.com/office/drawing/2016/5/14/chartex" xmlns:mc="http://schemas.openxmlformats.org/markup-compatibility/2006" xmlns:aink="http://schemas.microsoft.com/office/drawing/2016/ink" xmlns:am3d="http://schemas.microsoft.com/office/drawing/2017/model3d" xmlns:o="urn:schemas-microsoft-com:office:office" xmlns:r="http://schemas.openxmlformats.org/officeDocument/2006/relationships" xmlns:m="http://schemas.openxmlformats.org/officeDocument/2006/math" xmlns:v="urn:schemas-microsoft-com:vml" xmlns:wp14="http://schemas.microsoft.com/office/word/2010/wordprocessingDrawing" xmlns:wp="http://schemas.openxmlformats.org/drawingml/2006/wordprocessingDrawing" xmlns:w10="urn:schemas-microsoft-com:office:word" xmlns:w="http://schemas.openxmlformats.org/wordprocessingml/2006/main" xmlns:w14="http://schemas.microsoft.com/office/word/2010/wordml" xmlns:w15="http://schemas.microsoft.com/office/word/2012/wordml" xmlns:w16cex="http://schemas.microsoft.com/office/word/2018/wordml/cex" xmlns:w16cid="http://schemas.microsoft.com/office/word/2016/wordml/cid" xmlns:w16="http://schemas.microsoft.com/office/word/2018/wordml" xmlns:w16sdtdh="http://schemas.microsoft.com/office/word/2020/wordml/sdtdatahash" xmlns:w16se="http://schemas.microsoft.com/office/word/2015/wordml/symex" xmlns:wpg="http://schemas.microsoft.com/office/word/2010/wordprocessingGroup" xmlns:wpi="http://schemas.microsoft.com/office/word/2010/wordprocessingInk" xmlns:wne="http://schemas.microsoft.com/office/word/2006/wordml" xmlns:wps="http://schemas.microsoft.com/office/word/2010/wordprocessingShape" mc:Ignorable="w14 w15 w16se w16cid w16 w16cex w16sdtdh wp14">
   <w:p>
     <w:pPr>
-      <w:pStyle w:val="Footer"/>
+      <w:pStyle w:val="Rodap"/>
     </w:pPr>
   </w:p>
 </w:ftr>
@@ -7408,7 +8198,7 @@
 <w:ftr xmlns:wpc="http://schemas.microsoft.com/office/word/2010/wordprocessingCanvas" xmlns:cx="http://schemas.microsoft.com/office/drawing/2014/chartex" xmlns:cx1="http://schemas.microsoft.com/office/drawing/2015/9/8/chartex" xmlns:cx2="http://schemas.microsoft.com/office/drawing/2015/10/21/chartex" xmlns:cx3="http://schemas.microsoft.com/office/drawing/2016/5/9/chartex" xmlns:cx4="http://schemas.microsoft.com/office/drawing/2016/5/10/chartex" xmlns:cx5="http://schemas.microsoft.com/office/drawing/2016/5/11/chartex" xmlns:cx6="http://schemas.microsoft.com/office/drawing/2016/5/12/chartex" xmlns:cx7="http://schemas.microsoft.com/office/drawing/2016/5/13/chartex" xmlns:cx8="http://schemas.microsoft.com/office/drawing/2016/5/14/chartex" xmlns:mc="http://schemas.openxmlformats.org/markup-compatibility/2006" xmlns:aink="http://schemas.microsoft.com/office/drawing/2016/ink" xmlns:am3d="http://schemas.microsoft.com/office/drawing/2017/model3d" xmlns:o="urn:schemas-microsoft-com:office:office" xmlns:r="http://schemas.openxmlformats.org/officeDocument/2006/relationships" xmlns:m="http://schemas.openxmlformats.org/officeDocument/2006/math" xmlns:v="urn:schemas-microsoft-com:vml" xmlns:wp14="http://schemas.microsoft.com/office/word/2010/wordprocessingDrawing" xmlns:wp="http://schemas.openxmlformats.org/drawingml/2006/wordprocessingDrawing" xmlns:w10="urn:schemas-microsoft-com:office:word" xmlns:w="http://schemas.openxmlformats.org/wordprocessingml/2006/main" xmlns:w14="http://schemas.microsoft.com/office/word/2010/wordml" xmlns:w15="http://schemas.microsoft.com/office/word/2012/wordml" xmlns:w16cex="http://schemas.microsoft.com/office/word/2018/wordml/cex" xmlns:w16cid="http://schemas.microsoft.com/office/word/2016/wordml/cid" xmlns:w16="http://schemas.microsoft.com/office/word/2018/wordml" xmlns:w16sdtdh="http://schemas.microsoft.com/office/word/2020/wordml/sdtdatahash" xmlns:w16se="http://schemas.microsoft.com/office/word/2015/wordml/symex" xmlns:wpg="http://schemas.microsoft.com/office/word/2010/wordprocessingGroup" xmlns:wpi="http://schemas.microsoft.com/office/word/2010/wordprocessingInk" xmlns:wne="http://schemas.microsoft.com/office/word/2006/wordml" xmlns:wps="http://schemas.microsoft.com/office/word/2010/wordprocessingShape" mc:Ignorable="w14 w15 w16se w16cid w16 w16cex w16sdtdh wp14">
   <w:p>
     <w:pPr>
-      <w:pStyle w:val="Footer"/>
+      <w:pStyle w:val="Rodap"/>
     </w:pPr>
     <w:r>
       <w:rPr>
@@ -7503,7 +8293,7 @@
         </w:tcPr>
         <w:p>
           <w:pPr>
-            <w:pStyle w:val="Footer"/>
+            <w:pStyle w:val="Rodap"/>
             <w:tabs>
               <w:tab w:val="clear" w:pos="4818"/>
               <w:tab w:val="clear" w:pos="9637"/>
@@ -7700,7 +8490,7 @@
         </w:tcPr>
         <w:p>
           <w:pPr>
-            <w:pStyle w:val="Footer"/>
+            <w:pStyle w:val="Rodap"/>
             <w:tabs>
               <w:tab w:val="clear" w:pos="4818"/>
               <w:tab w:val="clear" w:pos="9637"/>
@@ -7792,6 +8582,7 @@
       <w:pStyle w:val="NormalWeb"/>
       <w:spacing w:before="0" w:beforeAutospacing="0" w:after="0"/>
     </w:pPr>
+    <w:proofErr w:type="spellStart"/>
     <w:r>
       <w:rPr>
         <w:rFonts w:ascii="Arial" w:hAnsi="Arial" w:cs="Arial"/>
@@ -7799,7 +8590,17 @@
         <w:sz w:val="16"/>
         <w:szCs w:val="16"/>
       </w:rPr>
-      <w:t>Form 16.11.2009 – V1.1.1</w:t>
+      <w:t>Form</w:t>
+    </w:r>
+    <w:proofErr w:type="spellEnd"/>
+    <w:r>
+      <w:rPr>
+        <w:rFonts w:ascii="Arial" w:hAnsi="Arial" w:cs="Arial"/>
+        <w:color w:val="C0C0C0"/>
+        <w:sz w:val="16"/>
+        <w:szCs w:val="16"/>
+      </w:rPr>
+      <w:t xml:space="preserve"> 16.11.2009 – V1.1.1</w:t>
     </w:r>
   </w:p>
 </w:ftr>
@@ -7828,7 +8629,7 @@
 <w:hdr xmlns:wpc="http://schemas.microsoft.com/office/word/2010/wordprocessingCanvas" xmlns:cx="http://schemas.microsoft.com/office/drawing/2014/chartex" xmlns:cx1="http://schemas.microsoft.com/office/drawing/2015/9/8/chartex" xmlns:cx2="http://schemas.microsoft.com/office/drawing/2015/10/21/chartex" xmlns:cx3="http://schemas.microsoft.com/office/drawing/2016/5/9/chartex" xmlns:cx4="http://schemas.microsoft.com/office/drawing/2016/5/10/chartex" xmlns:cx5="http://schemas.microsoft.com/office/drawing/2016/5/11/chartex" xmlns:cx6="http://schemas.microsoft.com/office/drawing/2016/5/12/chartex" xmlns:cx7="http://schemas.microsoft.com/office/drawing/2016/5/13/chartex" xmlns:cx8="http://schemas.microsoft.com/office/drawing/2016/5/14/chartex" xmlns:mc="http://schemas.openxmlformats.org/markup-compatibility/2006" xmlns:aink="http://schemas.microsoft.com/office/drawing/2016/ink" xmlns:am3d="http://schemas.microsoft.com/office/drawing/2017/model3d" xmlns:o="urn:schemas-microsoft-com:office:office" xmlns:r="http://schemas.openxmlformats.org/officeDocument/2006/relationships" xmlns:m="http://schemas.openxmlformats.org/officeDocument/2006/math" xmlns:v="urn:schemas-microsoft-com:vml" xmlns:wp14="http://schemas.microsoft.com/office/word/2010/wordprocessingDrawing" xmlns:wp="http://schemas.openxmlformats.org/drawingml/2006/wordprocessingDrawing" xmlns:w10="urn:schemas-microsoft-com:office:word" xmlns:w="http://schemas.openxmlformats.org/wordprocessingml/2006/main" xmlns:w14="http://schemas.microsoft.com/office/word/2010/wordml" xmlns:w15="http://schemas.microsoft.com/office/word/2012/wordml" xmlns:w16cex="http://schemas.microsoft.com/office/word/2018/wordml/cex" xmlns:w16cid="http://schemas.microsoft.com/office/word/2016/wordml/cid" xmlns:w16="http://schemas.microsoft.com/office/word/2018/wordml" xmlns:w16sdtdh="http://schemas.microsoft.com/office/word/2020/wordml/sdtdatahash" xmlns:w16se="http://schemas.microsoft.com/office/word/2015/wordml/symex" xmlns:wpg="http://schemas.microsoft.com/office/word/2010/wordprocessingGroup" xmlns:wpi="http://schemas.microsoft.com/office/word/2010/wordprocessingInk" xmlns:wne="http://schemas.microsoft.com/office/word/2006/wordml" xmlns:wps="http://schemas.microsoft.com/office/word/2010/wordprocessingShape" mc:Ignorable="w14 w15 w16se w16cid w16 w16cex w16sdtdh wp14">
   <w:p>
     <w:pPr>
-      <w:pStyle w:val="Header"/>
+      <w:pStyle w:val="Cabealho"/>
     </w:pPr>
   </w:p>
 </w:hdr>
@@ -7871,7 +8672,7 @@
         </w:tcPr>
         <w:p>
           <w:pPr>
-            <w:pStyle w:val="Header"/>
+            <w:pStyle w:val="Cabealho"/>
             <w:tabs>
               <w:tab w:val="clear" w:pos="4818"/>
               <w:tab w:val="clear" w:pos="9637"/>
@@ -8053,7 +8854,7 @@
   </w:tbl>
   <w:p>
     <w:pPr>
-      <w:pStyle w:val="Header"/>
+      <w:pStyle w:val="Cabealho"/>
     </w:pPr>
   </w:p>
 </w:hdr>
@@ -8063,7 +8864,7 @@
 <w:hdr xmlns:wpc="http://schemas.microsoft.com/office/word/2010/wordprocessingCanvas" xmlns:cx="http://schemas.microsoft.com/office/drawing/2014/chartex" xmlns:cx1="http://schemas.microsoft.com/office/drawing/2015/9/8/chartex" xmlns:cx2="http://schemas.microsoft.com/office/drawing/2015/10/21/chartex" xmlns:cx3="http://schemas.microsoft.com/office/drawing/2016/5/9/chartex" xmlns:cx4="http://schemas.microsoft.com/office/drawing/2016/5/10/chartex" xmlns:cx5="http://schemas.microsoft.com/office/drawing/2016/5/11/chartex" xmlns:cx6="http://schemas.microsoft.com/office/drawing/2016/5/12/chartex" xmlns:cx7="http://schemas.microsoft.com/office/drawing/2016/5/13/chartex" xmlns:cx8="http://schemas.microsoft.com/office/drawing/2016/5/14/chartex" xmlns:mc="http://schemas.openxmlformats.org/markup-compatibility/2006" xmlns:aink="http://schemas.microsoft.com/office/drawing/2016/ink" xmlns:am3d="http://schemas.microsoft.com/office/drawing/2017/model3d" xmlns:o="urn:schemas-microsoft-com:office:office" xmlns:r="http://schemas.openxmlformats.org/officeDocument/2006/relationships" xmlns:m="http://schemas.openxmlformats.org/officeDocument/2006/math" xmlns:v="urn:schemas-microsoft-com:vml" xmlns:wp14="http://schemas.microsoft.com/office/word/2010/wordprocessingDrawing" xmlns:wp="http://schemas.openxmlformats.org/drawingml/2006/wordprocessingDrawing" xmlns:w10="urn:schemas-microsoft-com:office:word" xmlns:w="http://schemas.openxmlformats.org/wordprocessingml/2006/main" xmlns:w14="http://schemas.microsoft.com/office/word/2010/wordml" xmlns:w15="http://schemas.microsoft.com/office/word/2012/wordml" xmlns:w16cex="http://schemas.microsoft.com/office/word/2018/wordml/cex" xmlns:w16cid="http://schemas.microsoft.com/office/word/2016/wordml/cid" xmlns:w16="http://schemas.microsoft.com/office/word/2018/wordml" xmlns:w16sdtdh="http://schemas.microsoft.com/office/word/2020/wordml/sdtdatahash" xmlns:w16se="http://schemas.microsoft.com/office/word/2015/wordml/symex" xmlns:wpg="http://schemas.microsoft.com/office/word/2010/wordprocessingGroup" xmlns:wpi="http://schemas.microsoft.com/office/word/2010/wordprocessingInk" xmlns:wne="http://schemas.microsoft.com/office/word/2006/wordml" xmlns:wps="http://schemas.microsoft.com/office/word/2010/wordprocessingShape" mc:Ignorable="w14 w15 w16se w16cid w16 w16cex w16sdtdh wp14">
   <w:p>
     <w:pPr>
-      <w:pStyle w:val="Header"/>
+      <w:pStyle w:val="Cabealho"/>
     </w:pPr>
   </w:p>
 </w:hdr>
@@ -8774,6 +9575,92 @@
     </w:lvl>
   </w:abstractNum>
   <w:abstractNum w:abstractNumId="6" w15:restartNumberingAfterBreak="0">
+    <w:nsid w:val="14F76D74"/>
+    <w:multiLevelType w:val="hybridMultilevel"/>
+    <w:tmpl w:val="98848D36"/>
+    <w:lvl w:ilvl="0" w:tplc="0416000F">
+      <w:start w:val="1"/>
+      <w:numFmt w:val="decimal"/>
+      <w:lvlText w:val="%1."/>
+      <w:lvlJc w:val="left"/>
+      <w:pPr>
+        <w:ind w:left="360" w:hanging="360"/>
+      </w:pPr>
+    </w:lvl>
+    <w:lvl w:ilvl="1" w:tplc="04160019" w:tentative="1">
+      <w:start w:val="1"/>
+      <w:numFmt w:val="lowerLetter"/>
+      <w:lvlText w:val="%2."/>
+      <w:lvlJc w:val="left"/>
+      <w:pPr>
+        <w:ind w:left="1080" w:hanging="360"/>
+      </w:pPr>
+    </w:lvl>
+    <w:lvl w:ilvl="2" w:tplc="0416001B" w:tentative="1">
+      <w:start w:val="1"/>
+      <w:numFmt w:val="lowerRoman"/>
+      <w:lvlText w:val="%3."/>
+      <w:lvlJc w:val="right"/>
+      <w:pPr>
+        <w:ind w:left="1800" w:hanging="180"/>
+      </w:pPr>
+    </w:lvl>
+    <w:lvl w:ilvl="3" w:tplc="0416000F" w:tentative="1">
+      <w:start w:val="1"/>
+      <w:numFmt w:val="decimal"/>
+      <w:lvlText w:val="%4."/>
+      <w:lvlJc w:val="left"/>
+      <w:pPr>
+        <w:ind w:left="2520" w:hanging="360"/>
+      </w:pPr>
+    </w:lvl>
+    <w:lvl w:ilvl="4" w:tplc="04160019" w:tentative="1">
+      <w:start w:val="1"/>
+      <w:numFmt w:val="lowerLetter"/>
+      <w:lvlText w:val="%5."/>
+      <w:lvlJc w:val="left"/>
+      <w:pPr>
+        <w:ind w:left="3240" w:hanging="360"/>
+      </w:pPr>
+    </w:lvl>
+    <w:lvl w:ilvl="5" w:tplc="0416001B" w:tentative="1">
+      <w:start w:val="1"/>
+      <w:numFmt w:val="lowerRoman"/>
+      <w:lvlText w:val="%6."/>
+      <w:lvlJc w:val="right"/>
+      <w:pPr>
+        <w:ind w:left="3960" w:hanging="180"/>
+      </w:pPr>
+    </w:lvl>
+    <w:lvl w:ilvl="6" w:tplc="0416000F" w:tentative="1">
+      <w:start w:val="1"/>
+      <w:numFmt w:val="decimal"/>
+      <w:lvlText w:val="%7."/>
+      <w:lvlJc w:val="left"/>
+      <w:pPr>
+        <w:ind w:left="4680" w:hanging="360"/>
+      </w:pPr>
+    </w:lvl>
+    <w:lvl w:ilvl="7" w:tplc="04160019" w:tentative="1">
+      <w:start w:val="1"/>
+      <w:numFmt w:val="lowerLetter"/>
+      <w:lvlText w:val="%8."/>
+      <w:lvlJc w:val="left"/>
+      <w:pPr>
+        <w:ind w:left="5400" w:hanging="360"/>
+      </w:pPr>
+    </w:lvl>
+    <w:lvl w:ilvl="8" w:tplc="0416001B" w:tentative="1">
+      <w:start w:val="1"/>
+      <w:numFmt w:val="lowerRoman"/>
+      <w:lvlText w:val="%9."/>
+      <w:lvlJc w:val="right"/>
+      <w:pPr>
+        <w:ind w:left="6120" w:hanging="180"/>
+      </w:pPr>
+    </w:lvl>
+  </w:abstractNum>
+  <w:abstractNum w:abstractNumId="7" w15:restartNumberingAfterBreak="0">
     <w:nsid w:val="178626F7"/>
     <w:multiLevelType w:val="hybridMultilevel"/>
     <w:tmpl w:val="AFF02E82"/>
@@ -8869,7 +9756,7 @@
       </w:pPr>
     </w:lvl>
   </w:abstractNum>
-  <w:abstractNum w:abstractNumId="7" w15:restartNumberingAfterBreak="0">
+  <w:abstractNum w:abstractNumId="8" w15:restartNumberingAfterBreak="0">
     <w:nsid w:val="1AF264AA"/>
     <w:multiLevelType w:val="hybridMultilevel"/>
     <w:tmpl w:val="1CBA8FB0"/>
@@ -8965,7 +9852,7 @@
       </w:pPr>
     </w:lvl>
   </w:abstractNum>
-  <w:abstractNum w:abstractNumId="8" w15:restartNumberingAfterBreak="0">
+  <w:abstractNum w:abstractNumId="9" w15:restartNumberingAfterBreak="0">
     <w:nsid w:val="22096FBC"/>
     <w:multiLevelType w:val="hybridMultilevel"/>
     <w:tmpl w:val="AFF02E82"/>
@@ -9061,7 +9948,7 @@
       </w:pPr>
     </w:lvl>
   </w:abstractNum>
-  <w:abstractNum w:abstractNumId="9" w15:restartNumberingAfterBreak="0">
+  <w:abstractNum w:abstractNumId="10" w15:restartNumberingAfterBreak="0">
     <w:nsid w:val="241023FE"/>
     <w:multiLevelType w:val="hybridMultilevel"/>
     <w:tmpl w:val="EA229C60"/>
@@ -9150,7 +10037,7 @@
       </w:pPr>
     </w:lvl>
   </w:abstractNum>
-  <w:abstractNum w:abstractNumId="10" w15:restartNumberingAfterBreak="0">
+  <w:abstractNum w:abstractNumId="11" w15:restartNumberingAfterBreak="0">
     <w:nsid w:val="268F6358"/>
     <w:multiLevelType w:val="multilevel"/>
     <w:tmpl w:val="76CAAED2"/>
@@ -9173,7 +10060,7 @@
     <w:lvl w:ilvl="1">
       <w:start w:val="1"/>
       <w:numFmt w:val="decimal"/>
-      <w:pStyle w:val="Heading2"/>
+      <w:pStyle w:val="Ttulo2"/>
       <w:lvlText w:val=" %1.%2 "/>
       <w:lvlJc w:val="left"/>
       <w:pPr>
@@ -9189,7 +10076,7 @@
     <w:lvl w:ilvl="2">
       <w:start w:val="1"/>
       <w:numFmt w:val="decimal"/>
-      <w:pStyle w:val="Heading3"/>
+      <w:pStyle w:val="Ttulo3"/>
       <w:lvlText w:val=" %1.%2.%3 "/>
       <w:lvlJc w:val="left"/>
       <w:pPr>
@@ -9293,7 +10180,7 @@
       </w:rPr>
     </w:lvl>
   </w:abstractNum>
-  <w:abstractNum w:abstractNumId="11" w15:restartNumberingAfterBreak="0">
+  <w:abstractNum w:abstractNumId="12" w15:restartNumberingAfterBreak="0">
     <w:nsid w:val="2FD36086"/>
     <w:multiLevelType w:val="hybridMultilevel"/>
     <w:tmpl w:val="AFF02E82"/>
@@ -9389,7 +10276,7 @@
       </w:pPr>
     </w:lvl>
   </w:abstractNum>
-  <w:abstractNum w:abstractNumId="12" w15:restartNumberingAfterBreak="0">
+  <w:abstractNum w:abstractNumId="13" w15:restartNumberingAfterBreak="0">
     <w:nsid w:val="3073715A"/>
     <w:multiLevelType w:val="hybridMultilevel"/>
     <w:tmpl w:val="B646132E"/>
@@ -9485,7 +10372,7 @@
       </w:pPr>
     </w:lvl>
   </w:abstractNum>
-  <w:abstractNum w:abstractNumId="13" w15:restartNumberingAfterBreak="0">
+  <w:abstractNum w:abstractNumId="14" w15:restartNumberingAfterBreak="0">
     <w:nsid w:val="36CE3329"/>
     <w:multiLevelType w:val="hybridMultilevel"/>
     <w:tmpl w:val="AFF02E82"/>
@@ -9581,7 +10468,7 @@
       </w:pPr>
     </w:lvl>
   </w:abstractNum>
-  <w:abstractNum w:abstractNumId="14" w15:restartNumberingAfterBreak="0">
+  <w:abstractNum w:abstractNumId="15" w15:restartNumberingAfterBreak="0">
     <w:nsid w:val="36FD52C6"/>
     <w:multiLevelType w:val="hybridMultilevel"/>
     <w:tmpl w:val="B5D668C4"/>
@@ -9694,7 +10581,7 @@
       </w:rPr>
     </w:lvl>
   </w:abstractNum>
-  <w:abstractNum w:abstractNumId="15" w15:restartNumberingAfterBreak="0">
+  <w:abstractNum w:abstractNumId="16" w15:restartNumberingAfterBreak="0">
     <w:nsid w:val="4FED7EBA"/>
     <w:multiLevelType w:val="hybridMultilevel"/>
     <w:tmpl w:val="AFF02E82"/>
@@ -9790,7 +10677,7 @@
       </w:pPr>
     </w:lvl>
   </w:abstractNum>
-  <w:abstractNum w:abstractNumId="16" w15:restartNumberingAfterBreak="0">
+  <w:abstractNum w:abstractNumId="17" w15:restartNumberingAfterBreak="0">
     <w:nsid w:val="504C3FB3"/>
     <w:multiLevelType w:val="hybridMultilevel"/>
     <w:tmpl w:val="AFF02E82"/>
@@ -9886,7 +10773,7 @@
       </w:pPr>
     </w:lvl>
   </w:abstractNum>
-  <w:abstractNum w:abstractNumId="17" w15:restartNumberingAfterBreak="0">
+  <w:abstractNum w:abstractNumId="18" w15:restartNumberingAfterBreak="0">
     <w:nsid w:val="50550F8C"/>
     <w:multiLevelType w:val="hybridMultilevel"/>
     <w:tmpl w:val="AFF02E82"/>
@@ -9982,7 +10869,93 @@
       </w:pPr>
     </w:lvl>
   </w:abstractNum>
-  <w:abstractNum w:abstractNumId="18" w15:restartNumberingAfterBreak="0">
+  <w:abstractNum w:abstractNumId="19" w15:restartNumberingAfterBreak="0">
+    <w:nsid w:val="529C7352"/>
+    <w:multiLevelType w:val="hybridMultilevel"/>
+    <w:tmpl w:val="73C49708"/>
+    <w:lvl w:ilvl="0" w:tplc="0416000F">
+      <w:start w:val="1"/>
+      <w:numFmt w:val="decimal"/>
+      <w:lvlText w:val="%1."/>
+      <w:lvlJc w:val="left"/>
+      <w:pPr>
+        <w:ind w:left="720" w:hanging="360"/>
+      </w:pPr>
+    </w:lvl>
+    <w:lvl w:ilvl="1" w:tplc="04160019" w:tentative="1">
+      <w:start w:val="1"/>
+      <w:numFmt w:val="lowerLetter"/>
+      <w:lvlText w:val="%2."/>
+      <w:lvlJc w:val="left"/>
+      <w:pPr>
+        <w:ind w:left="1440" w:hanging="360"/>
+      </w:pPr>
+    </w:lvl>
+    <w:lvl w:ilvl="2" w:tplc="0416001B" w:tentative="1">
+      <w:start w:val="1"/>
+      <w:numFmt w:val="lowerRoman"/>
+      <w:lvlText w:val="%3."/>
+      <w:lvlJc w:val="right"/>
+      <w:pPr>
+        <w:ind w:left="2160" w:hanging="180"/>
+      </w:pPr>
+    </w:lvl>
+    <w:lvl w:ilvl="3" w:tplc="0416000F" w:tentative="1">
+      <w:start w:val="1"/>
+      <w:numFmt w:val="decimal"/>
+      <w:lvlText w:val="%4."/>
+      <w:lvlJc w:val="left"/>
+      <w:pPr>
+        <w:ind w:left="2880" w:hanging="360"/>
+      </w:pPr>
+    </w:lvl>
+    <w:lvl w:ilvl="4" w:tplc="04160019" w:tentative="1">
+      <w:start w:val="1"/>
+      <w:numFmt w:val="lowerLetter"/>
+      <w:lvlText w:val="%5."/>
+      <w:lvlJc w:val="left"/>
+      <w:pPr>
+        <w:ind w:left="3600" w:hanging="360"/>
+      </w:pPr>
+    </w:lvl>
+    <w:lvl w:ilvl="5" w:tplc="0416001B" w:tentative="1">
+      <w:start w:val="1"/>
+      <w:numFmt w:val="lowerRoman"/>
+      <w:lvlText w:val="%6."/>
+      <w:lvlJc w:val="right"/>
+      <w:pPr>
+        <w:ind w:left="4320" w:hanging="180"/>
+      </w:pPr>
+    </w:lvl>
+    <w:lvl w:ilvl="6" w:tplc="0416000F" w:tentative="1">
+      <w:start w:val="1"/>
+      <w:numFmt w:val="decimal"/>
+      <w:lvlText w:val="%7."/>
+      <w:lvlJc w:val="left"/>
+      <w:pPr>
+        <w:ind w:left="5040" w:hanging="360"/>
+      </w:pPr>
+    </w:lvl>
+    <w:lvl w:ilvl="7" w:tplc="04160019" w:tentative="1">
+      <w:start w:val="1"/>
+      <w:numFmt w:val="lowerLetter"/>
+      <w:lvlText w:val="%8."/>
+      <w:lvlJc w:val="left"/>
+      <w:pPr>
+        <w:ind w:left="5760" w:hanging="360"/>
+      </w:pPr>
+    </w:lvl>
+    <w:lvl w:ilvl="8" w:tplc="0416001B" w:tentative="1">
+      <w:start w:val="1"/>
+      <w:numFmt w:val="lowerRoman"/>
+      <w:lvlText w:val="%9."/>
+      <w:lvlJc w:val="right"/>
+      <w:pPr>
+        <w:ind w:left="6480" w:hanging="180"/>
+      </w:pPr>
+    </w:lvl>
+  </w:abstractNum>
+  <w:abstractNum w:abstractNumId="20" w15:restartNumberingAfterBreak="0">
     <w:nsid w:val="55CF1B6F"/>
     <w:multiLevelType w:val="hybridMultilevel"/>
     <w:tmpl w:val="62D2766A"/>
@@ -10095,7 +11068,7 @@
       </w:rPr>
     </w:lvl>
   </w:abstractNum>
-  <w:abstractNum w:abstractNumId="19" w15:restartNumberingAfterBreak="0">
+  <w:abstractNum w:abstractNumId="21" w15:restartNumberingAfterBreak="0">
     <w:nsid w:val="5B3415A2"/>
     <w:multiLevelType w:val="hybridMultilevel"/>
     <w:tmpl w:val="4F107DB6"/>
@@ -10191,7 +11164,7 @@
       </w:pPr>
     </w:lvl>
   </w:abstractNum>
-  <w:abstractNum w:abstractNumId="20" w15:restartNumberingAfterBreak="0">
+  <w:abstractNum w:abstractNumId="22" w15:restartNumberingAfterBreak="0">
     <w:nsid w:val="610B33D0"/>
     <w:multiLevelType w:val="hybridMultilevel"/>
     <w:tmpl w:val="DC264B08"/>
@@ -10304,7 +11277,7 @@
       </w:rPr>
     </w:lvl>
   </w:abstractNum>
-  <w:abstractNum w:abstractNumId="21" w15:restartNumberingAfterBreak="0">
+  <w:abstractNum w:abstractNumId="23" w15:restartNumberingAfterBreak="0">
     <w:nsid w:val="63480A0B"/>
     <w:multiLevelType w:val="hybridMultilevel"/>
     <w:tmpl w:val="DC30A312"/>
@@ -10417,7 +11390,7 @@
       </w:rPr>
     </w:lvl>
   </w:abstractNum>
-  <w:abstractNum w:abstractNumId="22" w15:restartNumberingAfterBreak="0">
+  <w:abstractNum w:abstractNumId="24" w15:restartNumberingAfterBreak="0">
     <w:nsid w:val="6D06437F"/>
     <w:multiLevelType w:val="hybridMultilevel"/>
     <w:tmpl w:val="672EDB6C"/>
@@ -10530,7 +11503,7 @@
       </w:rPr>
     </w:lvl>
   </w:abstractNum>
-  <w:abstractNum w:abstractNumId="23" w15:restartNumberingAfterBreak="0">
+  <w:abstractNum w:abstractNumId="25" w15:restartNumberingAfterBreak="0">
     <w:nsid w:val="6D2E4DE2"/>
     <w:multiLevelType w:val="hybridMultilevel"/>
     <w:tmpl w:val="AFF02E82"/>
@@ -10626,7 +11599,7 @@
       </w:pPr>
     </w:lvl>
   </w:abstractNum>
-  <w:abstractNum w:abstractNumId="24" w15:restartNumberingAfterBreak="0">
+  <w:abstractNum w:abstractNumId="26" w15:restartNumberingAfterBreak="0">
     <w:nsid w:val="764B7E3C"/>
     <w:multiLevelType w:val="hybridMultilevel"/>
     <w:tmpl w:val="1F2C238C"/>
@@ -10743,64 +11716,64 @@
     <w:abstractNumId w:val="1"/>
   </w:num>
   <w:num w:numId="2">
-    <w:abstractNumId w:val="10"/>
+    <w:abstractNumId w:val="11"/>
   </w:num>
   <w:num w:numId="3">
-    <w:abstractNumId w:val="18"/>
+    <w:abstractNumId w:val="20"/>
   </w:num>
   <w:num w:numId="4">
-    <w:abstractNumId w:val="24"/>
+    <w:abstractNumId w:val="26"/>
   </w:num>
   <w:num w:numId="5">
     <w:abstractNumId w:val="3"/>
   </w:num>
   <w:num w:numId="6">
-    <w:abstractNumId w:val="14"/>
+    <w:abstractNumId w:val="15"/>
   </w:num>
   <w:num w:numId="7">
     <w:abstractNumId w:val="5"/>
   </w:num>
   <w:num w:numId="8">
-    <w:abstractNumId w:val="12"/>
+    <w:abstractNumId w:val="13"/>
   </w:num>
   <w:num w:numId="9">
-    <w:abstractNumId w:val="19"/>
+    <w:abstractNumId w:val="21"/>
   </w:num>
   <w:num w:numId="10">
-    <w:abstractNumId w:val="8"/>
+    <w:abstractNumId w:val="9"/>
   </w:num>
   <w:num w:numId="11">
-    <w:abstractNumId w:val="17"/>
+    <w:abstractNumId w:val="18"/>
   </w:num>
   <w:num w:numId="12">
-    <w:abstractNumId w:val="16"/>
+    <w:abstractNumId w:val="17"/>
   </w:num>
   <w:num w:numId="13">
     <w:abstractNumId w:val="2"/>
   </w:num>
   <w:num w:numId="14">
-    <w:abstractNumId w:val="7"/>
+    <w:abstractNumId w:val="8"/>
   </w:num>
   <w:num w:numId="15">
     <w:abstractNumId w:val="4"/>
   </w:num>
   <w:num w:numId="16">
-    <w:abstractNumId w:val="15"/>
+    <w:abstractNumId w:val="16"/>
   </w:num>
   <w:num w:numId="17">
-    <w:abstractNumId w:val="13"/>
+    <w:abstractNumId w:val="14"/>
   </w:num>
   <w:num w:numId="18">
-    <w:abstractNumId w:val="6"/>
+    <w:abstractNumId w:val="7"/>
   </w:num>
   <w:num w:numId="19">
-    <w:abstractNumId w:val="11"/>
+    <w:abstractNumId w:val="12"/>
   </w:num>
   <w:num w:numId="20">
-    <w:abstractNumId w:val="23"/>
+    <w:abstractNumId w:val="25"/>
   </w:num>
   <w:num w:numId="21">
-    <w:abstractNumId w:val="9"/>
+    <w:abstractNumId w:val="10"/>
     <w:lvlOverride w:ilvl="0">
       <w:startOverride w:val="1"/>
     </w:lvlOverride>
@@ -10830,13 +11803,19 @@
     </w:lvlOverride>
   </w:num>
   <w:num w:numId="22">
-    <w:abstractNumId w:val="21"/>
+    <w:abstractNumId w:val="23"/>
   </w:num>
   <w:num w:numId="23">
+    <w:abstractNumId w:val="24"/>
+  </w:num>
+  <w:num w:numId="24">
     <w:abstractNumId w:val="22"/>
   </w:num>
-  <w:num w:numId="24">
-    <w:abstractNumId w:val="20"/>
+  <w:num w:numId="25">
+    <w:abstractNumId w:val="19"/>
+  </w:num>
+  <w:num w:numId="26">
+    <w:abstractNumId w:val="6"/>
   </w:num>
   <w:numIdMacAtCleanup w:val="8"/>
 </w:numbering>
@@ -11240,10 +12219,10 @@
       <w:lang w:eastAsia="en-US" w:bidi="en-US"/>
     </w:rPr>
   </w:style>
-  <w:style w:type="paragraph" w:styleId="Heading1">
+  <w:style w:type="paragraph" w:styleId="Ttulo1">
     <w:name w:val="heading 1"/>
     <w:basedOn w:val="QualidadeTitulo1"/>
-    <w:next w:val="BodyText"/>
+    <w:next w:val="Corpodetexto"/>
     <w:qFormat/>
     <w:rsid w:val="001E23A3"/>
     <w:pPr>
@@ -11253,7 +12232,7 @@
       <w:rFonts w:cs="Arial"/>
     </w:rPr>
   </w:style>
-  <w:style w:type="paragraph" w:styleId="Heading2">
+  <w:style w:type="paragraph" w:styleId="Ttulo2">
     <w:name w:val="heading 2"/>
     <w:basedOn w:val="QualidadeTitulo2"/>
     <w:next w:val="Normal"/>
@@ -11270,9 +12249,9 @@
       <w:rFonts w:cs="Arial"/>
     </w:rPr>
   </w:style>
-  <w:style w:type="paragraph" w:styleId="Heading3">
+  <w:style w:type="paragraph" w:styleId="Ttulo3">
     <w:name w:val="heading 3"/>
-    <w:basedOn w:val="Heading2"/>
+    <w:basedOn w:val="Ttulo2"/>
     <w:next w:val="Normal"/>
     <w:qFormat/>
     <w:rsid w:val="00BF7BAB"/>
@@ -11283,7 +12262,7 @@
       <w:outlineLvl w:val="2"/>
     </w:pPr>
   </w:style>
-  <w:style w:type="paragraph" w:styleId="Heading4">
+  <w:style w:type="paragraph" w:styleId="Ttulo4">
     <w:name w:val="heading 4"/>
     <w:basedOn w:val="Normal"/>
     <w:next w:val="Normal"/>
@@ -11302,7 +12281,7 @@
       <w:sz w:val="16"/>
     </w:rPr>
   </w:style>
-  <w:style w:type="paragraph" w:styleId="Heading5">
+  <w:style w:type="paragraph" w:styleId="Ttulo5">
     <w:name w:val="heading 5"/>
     <w:basedOn w:val="Normal"/>
     <w:next w:val="Normal"/>
@@ -11323,7 +12302,7 @@
       <w:sz w:val="16"/>
     </w:rPr>
   </w:style>
-  <w:style w:type="paragraph" w:styleId="Heading6">
+  <w:style w:type="paragraph" w:styleId="Ttulo6">
     <w:name w:val="heading 6"/>
     <w:basedOn w:val="Normal"/>
     <w:next w:val="Normal"/>
@@ -11342,7 +12321,7 @@
       <w:lang w:val="en-US"/>
     </w:rPr>
   </w:style>
-  <w:style w:type="paragraph" w:styleId="Heading7">
+  <w:style w:type="paragraph" w:styleId="Ttulo7">
     <w:name w:val="heading 7"/>
     <w:basedOn w:val="Normal"/>
     <w:next w:val="Normal"/>
@@ -11360,7 +12339,7 @@
       <w:lang w:val="en-US"/>
     </w:rPr>
   </w:style>
-  <w:style w:type="paragraph" w:styleId="Heading8">
+  <w:style w:type="paragraph" w:styleId="Ttulo8">
     <w:name w:val="heading 8"/>
     <w:basedOn w:val="Normal"/>
     <w:next w:val="Normal"/>
@@ -11379,7 +12358,7 @@
       <w:lang w:val="en-US"/>
     </w:rPr>
   </w:style>
-  <w:style w:type="paragraph" w:styleId="Heading9">
+  <w:style w:type="paragraph" w:styleId="Ttulo9">
     <w:name w:val="heading 9"/>
     <w:basedOn w:val="Normal"/>
     <w:next w:val="Normal"/>
@@ -11399,13 +12378,13 @@
       <w:lang w:val="en-US"/>
     </w:rPr>
   </w:style>
-  <w:style w:type="character" w:default="1" w:styleId="DefaultParagraphFont">
+  <w:style w:type="character" w:default="1" w:styleId="Fontepargpadro">
     <w:name w:val="Default Paragraph Font"/>
     <w:uiPriority w:val="1"/>
     <w:semiHidden/>
     <w:unhideWhenUsed/>
   </w:style>
-  <w:style w:type="table" w:default="1" w:styleId="TableNormal">
+  <w:style w:type="table" w:default="1" w:styleId="Tabelanormal">
     <w:name w:val="Normal Table"/>
     <w:uiPriority w:val="99"/>
     <w:semiHidden/>
@@ -11420,13 +12399,13 @@
       </w:tblCellMar>
     </w:tblPr>
   </w:style>
-  <w:style w:type="numbering" w:default="1" w:styleId="NoList">
+  <w:style w:type="numbering" w:default="1" w:styleId="Semlista">
     <w:name w:val="No List"/>
     <w:uiPriority w:val="99"/>
     <w:semiHidden/>
     <w:unhideWhenUsed/>
   </w:style>
-  <w:style w:type="character" w:styleId="PageNumber">
+  <w:style w:type="character" w:styleId="Nmerodepgina">
     <w:name w:val="page number"/>
     <w:rsid w:val="00F57FCD"/>
     <w:rPr>
@@ -11444,7 +12423,7 @@
       <w:u w:val="none"/>
     </w:rPr>
   </w:style>
-  <w:style w:type="character" w:styleId="FollowedHyperlink">
+  <w:style w:type="character" w:styleId="HiperlinkVisitado">
     <w:name w:val="FollowedHyperlink"/>
     <w:rsid w:val="00F57FCD"/>
     <w:rPr>
@@ -11468,7 +12447,7 @@
   <w:style w:type="paragraph" w:customStyle="1" w:styleId="Captulo">
     <w:name w:val="Capítulo"/>
     <w:basedOn w:val="Normal"/>
-    <w:next w:val="BodyText"/>
+    <w:next w:val="Corpodetexto"/>
     <w:rsid w:val="00F57FCD"/>
     <w:pPr>
       <w:keepNext/>
@@ -11480,7 +12459,7 @@
       <w:szCs w:val="28"/>
     </w:rPr>
   </w:style>
-  <w:style w:type="paragraph" w:styleId="BodyText">
+  <w:style w:type="paragraph" w:styleId="Corpodetexto">
     <w:name w:val="Body Text"/>
     <w:basedOn w:val="Normal"/>
     <w:rsid w:val="00F57FCD"/>
@@ -11488,9 +12467,9 @@
       <w:spacing w:after="120"/>
     </w:pPr>
   </w:style>
-  <w:style w:type="paragraph" w:styleId="List">
+  <w:style w:type="paragraph" w:styleId="Lista">
     <w:name w:val="List"/>
-    <w:basedOn w:val="BodyText"/>
+    <w:basedOn w:val="Corpodetexto"/>
     <w:rsid w:val="00F57FCD"/>
   </w:style>
   <w:style w:type="paragraph" w:customStyle="1" w:styleId="Legenda1">
@@ -11514,17 +12493,17 @@
       <w:suppressLineNumbers/>
     </w:pPr>
   </w:style>
-  <w:style w:type="paragraph" w:styleId="Title">
+  <w:style w:type="paragraph" w:styleId="Ttulo">
     <w:name w:val="Title"/>
     <w:basedOn w:val="Normal"/>
-    <w:next w:val="Subtitle"/>
+    <w:next w:val="Subttulo"/>
     <w:qFormat/>
     <w:rsid w:val="00F57FCD"/>
   </w:style>
-  <w:style w:type="paragraph" w:styleId="Subtitle">
+  <w:style w:type="paragraph" w:styleId="Subttulo">
     <w:name w:val="Subtitle"/>
     <w:basedOn w:val="Normal"/>
-    <w:next w:val="BodyText"/>
+    <w:next w:val="Corpodetexto"/>
     <w:qFormat/>
     <w:rsid w:val="00F57FCD"/>
     <w:pPr>
@@ -11537,7 +12516,7 @@
       <w:szCs w:val="28"/>
     </w:rPr>
   </w:style>
-  <w:style w:type="paragraph" w:styleId="Header">
+  <w:style w:type="paragraph" w:styleId="Cabealho">
     <w:name w:val="header"/>
     <w:basedOn w:val="Normal"/>
     <w:rsid w:val="00F57FCD"/>
@@ -11549,10 +12528,10 @@
       </w:tabs>
     </w:pPr>
   </w:style>
-  <w:style w:type="paragraph" w:styleId="Footer">
+  <w:style w:type="paragraph" w:styleId="Rodap">
     <w:name w:val="footer"/>
     <w:basedOn w:val="Normal"/>
-    <w:link w:val="FooterChar"/>
+    <w:link w:val="RodapChar"/>
     <w:uiPriority w:val="99"/>
     <w:rsid w:val="00F57FCD"/>
     <w:pPr>
@@ -11598,7 +12577,7 @@
       <w:szCs w:val="32"/>
     </w:rPr>
   </w:style>
-  <w:style w:type="paragraph" w:styleId="TOC1">
+  <w:style w:type="paragraph" w:styleId="Sumrio1">
     <w:name w:val="toc 1"/>
     <w:basedOn w:val="ndice"/>
     <w:uiPriority w:val="39"/>
@@ -11616,7 +12595,7 @@
       <w:color w:val="auto"/>
     </w:rPr>
   </w:style>
-  <w:style w:type="paragraph" w:styleId="TOC2">
+  <w:style w:type="paragraph" w:styleId="Sumrio2">
     <w:name w:val="toc 2"/>
     <w:basedOn w:val="ndice"/>
     <w:uiPriority w:val="39"/>
@@ -11634,7 +12613,7 @@
       <w:b/>
     </w:rPr>
   </w:style>
-  <w:style w:type="paragraph" w:styleId="TOC3">
+  <w:style w:type="paragraph" w:styleId="Sumrio3">
     <w:name w:val="toc 3"/>
     <w:basedOn w:val="ndice"/>
     <w:uiPriority w:val="39"/>
@@ -11651,7 +12630,7 @@
       <w:b/>
     </w:rPr>
   </w:style>
-  <w:style w:type="paragraph" w:styleId="TOC4">
+  <w:style w:type="paragraph" w:styleId="Sumrio4">
     <w:name w:val="toc 4"/>
     <w:basedOn w:val="ndice"/>
     <w:semiHidden/>
@@ -11663,7 +12642,7 @@
       <w:ind w:left="849"/>
     </w:pPr>
   </w:style>
-  <w:style w:type="paragraph" w:styleId="TOC5">
+  <w:style w:type="paragraph" w:styleId="Sumrio5">
     <w:name w:val="toc 5"/>
     <w:basedOn w:val="ndice"/>
     <w:semiHidden/>
@@ -11675,7 +12654,7 @@
       <w:ind w:left="1132"/>
     </w:pPr>
   </w:style>
-  <w:style w:type="paragraph" w:styleId="TOC6">
+  <w:style w:type="paragraph" w:styleId="Sumrio6">
     <w:name w:val="toc 6"/>
     <w:basedOn w:val="ndice"/>
     <w:semiHidden/>
@@ -11687,7 +12666,7 @@
       <w:ind w:left="1415"/>
     </w:pPr>
   </w:style>
-  <w:style w:type="paragraph" w:styleId="TOC7">
+  <w:style w:type="paragraph" w:styleId="Sumrio7">
     <w:name w:val="toc 7"/>
     <w:basedOn w:val="ndice"/>
     <w:semiHidden/>
@@ -11699,7 +12678,7 @@
       <w:ind w:left="1698"/>
     </w:pPr>
   </w:style>
-  <w:style w:type="paragraph" w:styleId="TOC8">
+  <w:style w:type="paragraph" w:styleId="Sumrio8">
     <w:name w:val="toc 8"/>
     <w:basedOn w:val="ndice"/>
     <w:semiHidden/>
@@ -11711,7 +12690,7 @@
       <w:ind w:left="1981"/>
     </w:pPr>
   </w:style>
-  <w:style w:type="paragraph" w:styleId="TOC9">
+  <w:style w:type="paragraph" w:styleId="Sumrio9">
     <w:name w:val="toc 9"/>
     <w:basedOn w:val="ndice"/>
     <w:semiHidden/>
@@ -11734,7 +12713,7 @@
       <w:ind w:left="2547"/>
     </w:pPr>
   </w:style>
-  <w:style w:type="paragraph" w:styleId="Index1">
+  <w:style w:type="paragraph" w:styleId="Remissivo1">
     <w:name w:val="index 1"/>
     <w:basedOn w:val="Normal"/>
     <w:next w:val="Normal"/>
@@ -11746,13 +12725,13 @@
   </w:style>
   <w:style w:type="paragraph" w:customStyle="1" w:styleId="Contedodoquadro">
     <w:name w:val="Conteúdo do quadro"/>
-    <w:basedOn w:val="BodyText"/>
+    <w:basedOn w:val="Corpodetexto"/>
     <w:rsid w:val="00F57FCD"/>
   </w:style>
   <w:style w:type="paragraph" w:customStyle="1" w:styleId="Ttulo10">
     <w:name w:val="Título 10"/>
     <w:basedOn w:val="Captulo"/>
-    <w:next w:val="BodyText"/>
+    <w:next w:val="Corpodetexto"/>
     <w:rsid w:val="00F57FCD"/>
     <w:rPr>
       <w:b/>
@@ -11763,7 +12742,7 @@
   </w:style>
   <w:style w:type="paragraph" w:customStyle="1" w:styleId="Notasdemargemdepgina">
     <w:name w:val="Notas de margem de página"/>
-    <w:basedOn w:val="BodyText"/>
+    <w:basedOn w:val="Corpodetexto"/>
     <w:rsid w:val="00F57FCD"/>
     <w:pPr>
       <w:ind w:left="2268"/>
@@ -11771,7 +12750,7 @@
   </w:style>
   <w:style w:type="paragraph" w:customStyle="1" w:styleId="Recuodalista">
     <w:name w:val="Recuo da lista"/>
-    <w:basedOn w:val="BodyText"/>
+    <w:basedOn w:val="Corpodetexto"/>
     <w:rsid w:val="00F57FCD"/>
     <w:pPr>
       <w:tabs>
@@ -11780,17 +12759,17 @@
       <w:ind w:left="2835" w:hanging="2551"/>
     </w:pPr>
   </w:style>
-  <w:style w:type="paragraph" w:styleId="BodyTextFirstIndent">
+  <w:style w:type="paragraph" w:styleId="Primeirorecuodecorpodetexto">
     <w:name w:val="Body Text First Indent"/>
-    <w:basedOn w:val="BodyText"/>
+    <w:basedOn w:val="Corpodetexto"/>
     <w:rsid w:val="00F57FCD"/>
     <w:pPr>
       <w:ind w:firstLine="283"/>
     </w:pPr>
   </w:style>
-  <w:style w:type="paragraph" w:styleId="BodyTextIndent">
+  <w:style w:type="paragraph" w:styleId="Recuodecorpodetexto">
     <w:name w:val="Body Text Indent"/>
-    <w:basedOn w:val="BodyText"/>
+    <w:basedOn w:val="Corpodetexto"/>
     <w:rsid w:val="00F57FCD"/>
     <w:pPr>
       <w:ind w:left="283"/>
@@ -11841,6 +12820,7 @@
   </w:style>
   <w:style w:type="paragraph" w:customStyle="1" w:styleId="QualidadeTexto">
     <w:name w:val="QualidadeTexto"/>
+    <w:qFormat/>
     <w:rsid w:val="00F57FCD"/>
     <w:pPr>
       <w:widowControl w:val="0"/>
@@ -11958,6 +12938,7 @@
     <w:name w:val="QualidadeTabelas"/>
     <w:basedOn w:val="Normal"/>
     <w:uiPriority w:val="99"/>
+    <w:qFormat/>
     <w:rsid w:val="00F57FCD"/>
     <w:rPr>
       <w:rFonts w:ascii="Arial" w:hAnsi="Arial"/>
@@ -12041,10 +13022,10 @@
       <w:lang w:eastAsia="en-US" w:bidi="en-US"/>
     </w:rPr>
   </w:style>
-  <w:style w:type="paragraph" w:styleId="BalloonText">
+  <w:style w:type="paragraph" w:styleId="Textodebalo">
     <w:name w:val="Balloon Text"/>
     <w:basedOn w:val="Normal"/>
-    <w:link w:val="BalloonTextChar"/>
+    <w:link w:val="TextodebaloChar"/>
     <w:rsid w:val="008B7E6B"/>
     <w:rPr>
       <w:rFonts w:ascii="Tahoma" w:hAnsi="Tahoma"/>
@@ -12052,9 +13033,9 @@
       <w:szCs w:val="16"/>
     </w:rPr>
   </w:style>
-  <w:style w:type="character" w:customStyle="1" w:styleId="BalloonTextChar">
-    <w:name w:val="Balloon Text Char"/>
-    <w:link w:val="BalloonText"/>
+  <w:style w:type="character" w:customStyle="1" w:styleId="TextodebaloChar">
+    <w:name w:val="Texto de balão Char"/>
+    <w:link w:val="Textodebalo"/>
     <w:rsid w:val="008B7E6B"/>
     <w:rPr>
       <w:rFonts w:ascii="Tahoma" w:eastAsia="Lucida Sans Unicode" w:hAnsi="Tahoma" w:cs="Tahoma"/>
@@ -12080,9 +13061,9 @@
       <w:lang w:eastAsia="pt-BR" w:bidi="ar-SA"/>
     </w:rPr>
   </w:style>
-  <w:style w:type="table" w:styleId="TableGrid">
+  <w:style w:type="table" w:styleId="Tabelacomgrade">
     <w:name w:val="Table Grid"/>
-    <w:basedOn w:val="TableNormal"/>
+    <w:basedOn w:val="Tabelanormal"/>
     <w:rsid w:val="002A5E3D"/>
     <w:tblPr>
       <w:tblBorders>
@@ -12095,10 +13076,10 @@
       </w:tblBorders>
     </w:tblPr>
   </w:style>
-  <w:style w:type="paragraph" w:styleId="DocumentMap">
+  <w:style w:type="paragraph" w:styleId="MapadoDocumento">
     <w:name w:val="Document Map"/>
     <w:basedOn w:val="Normal"/>
-    <w:link w:val="DocumentMapChar"/>
+    <w:link w:val="MapadoDocumentoChar"/>
     <w:rsid w:val="00BA107B"/>
     <w:rPr>
       <w:rFonts w:ascii="Tahoma" w:hAnsi="Tahoma"/>
@@ -12106,9 +13087,9 @@
       <w:szCs w:val="16"/>
     </w:rPr>
   </w:style>
-  <w:style w:type="character" w:customStyle="1" w:styleId="DocumentMapChar">
-    <w:name w:val="Document Map Char"/>
-    <w:link w:val="DocumentMap"/>
+  <w:style w:type="character" w:customStyle="1" w:styleId="MapadoDocumentoChar">
+    <w:name w:val="Mapa do Documento Char"/>
+    <w:link w:val="MapadoDocumento"/>
     <w:rsid w:val="00BA107B"/>
     <w:rPr>
       <w:rFonts w:ascii="Tahoma" w:eastAsia="Lucida Sans Unicode" w:hAnsi="Tahoma" w:cs="Tahoma"/>
@@ -12118,9 +13099,9 @@
       <w:lang w:eastAsia="en-US" w:bidi="en-US"/>
     </w:rPr>
   </w:style>
-  <w:style w:type="character" w:customStyle="1" w:styleId="FooterChar">
-    <w:name w:val="Footer Char"/>
-    <w:link w:val="Footer"/>
+  <w:style w:type="character" w:customStyle="1" w:styleId="RodapChar">
+    <w:name w:val="Rodapé Char"/>
+    <w:link w:val="Rodap"/>
     <w:uiPriority w:val="99"/>
     <w:rsid w:val="00FA451F"/>
     <w:rPr>
@@ -12131,9 +13112,9 @@
       <w:lang w:eastAsia="en-US" w:bidi="en-US"/>
     </w:rPr>
   </w:style>
-  <w:style w:type="paragraph" w:styleId="TOCHeading">
+  <w:style w:type="paragraph" w:styleId="CabealhodoSumrio">
     <w:name w:val="TOC Heading"/>
-    <w:basedOn w:val="Heading1"/>
+    <w:basedOn w:val="Ttulo1"/>
     <w:next w:val="Normal"/>
     <w:uiPriority w:val="39"/>
     <w:semiHidden/>
@@ -12160,7 +13141,7 @@
       <w:lang w:bidi="ar-SA"/>
     </w:rPr>
   </w:style>
-  <w:style w:type="character" w:styleId="CommentReference">
+  <w:style w:type="character" w:styleId="Refdecomentrio">
     <w:name w:val="annotation reference"/>
     <w:rsid w:val="008A65E1"/>
     <w:rPr>
@@ -12168,19 +13149,19 @@
       <w:szCs w:val="16"/>
     </w:rPr>
   </w:style>
-  <w:style w:type="paragraph" w:styleId="CommentText">
+  <w:style w:type="paragraph" w:styleId="Textodecomentrio">
     <w:name w:val="annotation text"/>
     <w:basedOn w:val="Normal"/>
-    <w:link w:val="CommentTextChar"/>
+    <w:link w:val="TextodecomentrioChar"/>
     <w:rsid w:val="008A65E1"/>
     <w:rPr>
       <w:sz w:val="20"/>
       <w:szCs w:val="20"/>
     </w:rPr>
   </w:style>
-  <w:style w:type="character" w:customStyle="1" w:styleId="CommentTextChar">
-    <w:name w:val="Comment Text Char"/>
-    <w:link w:val="CommentText"/>
+  <w:style w:type="character" w:customStyle="1" w:styleId="TextodecomentrioChar">
+    <w:name w:val="Texto de comentário Char"/>
+    <w:link w:val="Textodecomentrio"/>
     <w:rsid w:val="008A65E1"/>
     <w:rPr>
       <w:rFonts w:eastAsia="Lucida Sans Unicode" w:cs="Tahoma"/>
@@ -12188,20 +13169,20 @@
       <w:lang w:eastAsia="en-US" w:bidi="en-US"/>
     </w:rPr>
   </w:style>
-  <w:style w:type="paragraph" w:styleId="CommentSubject">
+  <w:style w:type="paragraph" w:styleId="Assuntodocomentrio">
     <w:name w:val="annotation subject"/>
-    <w:basedOn w:val="CommentText"/>
-    <w:next w:val="CommentText"/>
-    <w:link w:val="CommentSubjectChar"/>
+    <w:basedOn w:val="Textodecomentrio"/>
+    <w:next w:val="Textodecomentrio"/>
+    <w:link w:val="AssuntodocomentrioChar"/>
     <w:rsid w:val="008A65E1"/>
     <w:rPr>
       <w:b/>
       <w:bCs/>
     </w:rPr>
   </w:style>
-  <w:style w:type="character" w:customStyle="1" w:styleId="CommentSubjectChar">
-    <w:name w:val="Comment Subject Char"/>
-    <w:link w:val="CommentSubject"/>
+  <w:style w:type="character" w:customStyle="1" w:styleId="AssuntodocomentrioChar">
+    <w:name w:val="Assunto do comentário Char"/>
+    <w:link w:val="Assuntodocomentrio"/>
     <w:rsid w:val="008A65E1"/>
     <w:rPr>
       <w:rFonts w:eastAsia="Lucida Sans Unicode" w:cs="Tahoma"/>
@@ -12213,7 +13194,7 @@
   </w:style>
   <w:style w:type="character" w:customStyle="1" w:styleId="left">
     <w:name w:val="left"/>
-    <w:basedOn w:val="DefaultParagraphFont"/>
+    <w:basedOn w:val="Fontepargpadro"/>
     <w:rsid w:val="00392599"/>
   </w:style>
   <w:style w:type="paragraph" w:customStyle="1" w:styleId="EPConteudotabela">
@@ -12259,7 +13240,7 @@
   </w:style>
   <w:style w:type="paragraph" w:customStyle="1" w:styleId="EPSumrio">
     <w:name w:val="EP Sumário"/>
-    <w:basedOn w:val="TOC1"/>
+    <w:basedOn w:val="Sumrio1"/>
     <w:autoRedefine/>
     <w:qFormat/>
     <w:rsid w:val="00E77EB7"/>
@@ -12307,7 +13288,7 @@
   </w:style>
   <w:style w:type="character" w:customStyle="1" w:styleId="Textodocorpo">
     <w:name w:val="Texto do corpo_"/>
-    <w:basedOn w:val="DefaultParagraphFont"/>
+    <w:basedOn w:val="Fontepargpadro"/>
     <w:link w:val="Textodocorpo0"/>
     <w:rsid w:val="004C0A92"/>
     <w:rPr>
@@ -12339,7 +13320,7 @@
   </w:style>
   <w:style w:type="character" w:customStyle="1" w:styleId="Textodocorpo4">
     <w:name w:val="Texto do corpo (4)_"/>
-    <w:basedOn w:val="DefaultParagraphFont"/>
+    <w:basedOn w:val="Fontepargpadro"/>
     <w:link w:val="Textodocorpo40"/>
     <w:rsid w:val="004C0A92"/>
     <w:rPr>
@@ -12405,10 +13386,10 @@
   </w:style>
   <w:style w:type="character" w:customStyle="1" w:styleId="lblheader">
     <w:name w:val="lblheader"/>
-    <w:basedOn w:val="DefaultParagraphFont"/>
+    <w:basedOn w:val="Fontepargpadro"/>
     <w:rsid w:val="0034129D"/>
   </w:style>
-  <w:style w:type="paragraph" w:styleId="ListParagraph">
+  <w:style w:type="paragraph" w:styleId="PargrafodaLista">
     <w:name w:val="List Paragraph"/>
     <w:basedOn w:val="Normal"/>
     <w:uiPriority w:val="34"/>
@@ -12431,7 +13412,7 @@
   </w:style>
   <w:style w:type="character" w:customStyle="1" w:styleId="MenoPendente1">
     <w:name w:val="Menção Pendente1"/>
-    <w:basedOn w:val="DefaultParagraphFont"/>
+    <w:basedOn w:val="Fontepargpadro"/>
     <w:uiPriority w:val="99"/>
     <w:semiHidden/>
     <w:unhideWhenUsed/>

</xml_diff>